<commit_message>
Fixed gam 4.1 to a binomial gam, was a glm
</commit_message>
<xml_diff>
--- a/PaperOutline.docx
+++ b/PaperOutline.docx
@@ -120,6 +120,54 @@
     </w:p>
     <w:p>
       <w:pPr>
+        <w:pStyle w:val="ListParagraph"/>
+        <w:numPr>
+          <w:ilvl w:val="1"/>
+          <w:numId w:val="2"/>
+        </w:numPr>
+      </w:pPr>
+      <w:r>
+        <w:t>H longirostris - Rosie</w:t>
+      </w:r>
+    </w:p>
+    <w:p>
+      <w:pPr>
+        <w:pStyle w:val="ListParagraph"/>
+        <w:numPr>
+          <w:ilvl w:val="1"/>
+          <w:numId w:val="2"/>
+        </w:numPr>
+      </w:pPr>
+      <w:r>
+        <w:t>Daphnia - Sam</w:t>
+      </w:r>
+    </w:p>
+    <w:p>
+      <w:pPr>
+        <w:pStyle w:val="ListParagraph"/>
+        <w:numPr>
+          <w:ilvl w:val="1"/>
+          <w:numId w:val="2"/>
+        </w:numPr>
+      </w:pPr>
+      <w:r>
+        <w:t>L tetraspina – Christina</w:t>
+      </w:r>
+    </w:p>
+    <w:p>
+      <w:pPr>
+        <w:pStyle w:val="ListParagraph"/>
+        <w:numPr>
+          <w:ilvl w:val="1"/>
+          <w:numId w:val="2"/>
+        </w:numPr>
+      </w:pPr>
+      <w:r>
+        <w:t>P forbesi - Arthur</w:t>
+      </w:r>
+    </w:p>
+    <w:p>
+      <w:pPr>
         <w:pStyle w:val="Heading2"/>
       </w:pPr>
       <w:r>
@@ -345,6 +393,7 @@
         <w:pStyle w:val="Heading1"/>
       </w:pPr>
       <w:r>
+        <w:lastRenderedPageBreak/>
         <w:t>Results</w:t>
       </w:r>
     </w:p>
@@ -373,7 +422,6 @@
         <w:pStyle w:val="Heading2"/>
       </w:pPr>
       <w:r>
-        <w:lastRenderedPageBreak/>
         <w:t>GAMS</w:t>
       </w:r>
     </w:p>
@@ -505,6 +553,18 @@
       </w:pPr>
       <w:r>
         <w:t>How understanding this process can impact management decisions</w:t>
+      </w:r>
+    </w:p>
+    <w:p>
+      <w:pPr>
+        <w:pStyle w:val="ListParagraph"/>
+        <w:numPr>
+          <w:ilvl w:val="1"/>
+          <w:numId w:val="9"/>
+        </w:numPr>
+      </w:pPr>
+      <w:r>
+        <w:t>Prey vs predator spatial overlap</w:t>
       </w:r>
     </w:p>
     <w:sectPr>
@@ -2064,6 +2124,7 @@
   <w:style w:type="character" w:default="1" w:styleId="DefaultParagraphFont">
     <w:name w:val="Default Paragraph Font"/>
     <w:uiPriority w:val="1"/>
+    <w:semiHidden/>
     <w:unhideWhenUsed/>
   </w:style>
   <w:style w:type="table" w:default="1" w:styleId="TableNormal">

</xml_diff>

<commit_message>
Added some text about H. logirostris and some ideas about management.
</commit_message>
<xml_diff>
--- a/PaperOutline.docx
+++ b/PaperOutline.docx
@@ -1,6 +1,6 @@
 
 <file path=word/document.xml><?xml version="1.0" encoding="utf-8"?>
-<w:document xmlns:wpc="http://schemas.microsoft.com/office/word/2010/wordprocessingCanvas" xmlns:cx="http://schemas.microsoft.com/office/drawing/2014/chartex" xmlns:cx1="http://schemas.microsoft.com/office/drawing/2015/9/8/chartex" xmlns:cx2="http://schemas.microsoft.com/office/drawing/2015/10/21/chartex" xmlns:cx3="http://schemas.microsoft.com/office/drawing/2016/5/9/chartex" xmlns:cx4="http://schemas.microsoft.com/office/drawing/2016/5/10/chartex" xmlns:cx5="http://schemas.microsoft.com/office/drawing/2016/5/11/chartex" xmlns:cx6="http://schemas.microsoft.com/office/drawing/2016/5/12/chartex" xmlns:cx7="http://schemas.microsoft.com/office/drawing/2016/5/13/chartex" xmlns:cx8="http://schemas.microsoft.com/office/drawing/2016/5/14/chartex" xmlns:mc="http://schemas.openxmlformats.org/markup-compatibility/2006" xmlns:aink="http://schemas.microsoft.com/office/drawing/2016/ink" xmlns:am3d="http://schemas.microsoft.com/office/drawing/2017/model3d" xmlns:o="urn:schemas-microsoft-com:office:office" xmlns:oel="http://schemas.microsoft.com/office/2019/extlst" xmlns:r="http://schemas.openxmlformats.org/officeDocument/2006/relationships" xmlns:m="http://schemas.openxmlformats.org/officeDocument/2006/math" xmlns:v="urn:schemas-microsoft-com:vml" xmlns:wp14="http://schemas.microsoft.com/office/word/2010/wordprocessingDrawing" xmlns:wp="http://schemas.openxmlformats.org/drawingml/2006/wordprocessingDrawing" xmlns:w10="urn:schemas-microsoft-com:office:word" xmlns:w="http://schemas.openxmlformats.org/wordprocessingml/2006/main" xmlns:w14="http://schemas.microsoft.com/office/word/2010/wordml" xmlns:w15="http://schemas.microsoft.com/office/word/2012/wordml" xmlns:w16cex="http://schemas.microsoft.com/office/word/2018/wordml/cex" xmlns:w16cid="http://schemas.microsoft.com/office/word/2016/wordml/cid" xmlns:w16="http://schemas.microsoft.com/office/word/2018/wordml" xmlns:w16sdtdh="http://schemas.microsoft.com/office/word/2020/wordml/sdtdatahash" xmlns:w16se="http://schemas.microsoft.com/office/word/2015/wordml/symex" xmlns:wpg="http://schemas.microsoft.com/office/word/2010/wordprocessingGroup" xmlns:wpi="http://schemas.microsoft.com/office/word/2010/wordprocessingInk" xmlns:wne="http://schemas.microsoft.com/office/word/2006/wordml" xmlns:wps="http://schemas.microsoft.com/office/word/2010/wordprocessingShape" mc:Ignorable="w14 w15 w16se w16cid w16 w16cex w16sdtdh wp14">
+<w:document xmlns:wpc="http://schemas.microsoft.com/office/word/2010/wordprocessingCanvas" xmlns:cx="http://schemas.microsoft.com/office/drawing/2014/chartex" xmlns:cx1="http://schemas.microsoft.com/office/drawing/2015/9/8/chartex" xmlns:cx2="http://schemas.microsoft.com/office/drawing/2015/10/21/chartex" xmlns:cx3="http://schemas.microsoft.com/office/drawing/2016/5/9/chartex" xmlns:cx4="http://schemas.microsoft.com/office/drawing/2016/5/10/chartex" xmlns:cx5="http://schemas.microsoft.com/office/drawing/2016/5/11/chartex" xmlns:cx6="http://schemas.microsoft.com/office/drawing/2016/5/12/chartex" xmlns:cx7="http://schemas.microsoft.com/office/drawing/2016/5/13/chartex" xmlns:cx8="http://schemas.microsoft.com/office/drawing/2016/5/14/chartex" xmlns:mc="http://schemas.openxmlformats.org/markup-compatibility/2006" xmlns:aink="http://schemas.microsoft.com/office/drawing/2016/ink" xmlns:am3d="http://schemas.microsoft.com/office/drawing/2017/model3d" xmlns:o="urn:schemas-microsoft-com:office:office" xmlns:r="http://schemas.openxmlformats.org/officeDocument/2006/relationships" xmlns:m="http://schemas.openxmlformats.org/officeDocument/2006/math" xmlns:v="urn:schemas-microsoft-com:vml" xmlns:wp14="http://schemas.microsoft.com/office/word/2010/wordprocessingDrawing" xmlns:wp="http://schemas.openxmlformats.org/drawingml/2006/wordprocessingDrawing" xmlns:w10="urn:schemas-microsoft-com:office:word" xmlns:w="http://schemas.openxmlformats.org/wordprocessingml/2006/main" xmlns:w14="http://schemas.microsoft.com/office/word/2010/wordml" xmlns:w15="http://schemas.microsoft.com/office/word/2012/wordml" xmlns:w16cex="http://schemas.microsoft.com/office/word/2018/wordml/cex" xmlns:w16cid="http://schemas.microsoft.com/office/word/2016/wordml/cid" xmlns:w16="http://schemas.microsoft.com/office/word/2018/wordml" xmlns:w16sdtdh="http://schemas.microsoft.com/office/word/2020/wordml/sdtdatahash" xmlns:w16se="http://schemas.microsoft.com/office/word/2015/wordml/symex" xmlns:wpg="http://schemas.microsoft.com/office/word/2010/wordprocessingGroup" xmlns:wpi="http://schemas.microsoft.com/office/word/2010/wordprocessingInk" xmlns:wne="http://schemas.microsoft.com/office/word/2006/wordml" xmlns:wps="http://schemas.microsoft.com/office/word/2010/wordprocessingShape" mc:Ignorable="w14 w15 w16se w16cid w16 w16cex w16sdtdh wp14">
   <w:body>
     <w:p>
       <w:pPr>
@@ -127,9 +127,27 @@
         </w:numPr>
       </w:pPr>
       <w:r>
-        <w:t>H longirostris - Rosie</w:t>
-      </w:r>
-    </w:p>
+        <w:t xml:space="preserve">H longirostris </w:t>
+      </w:r>
+      <w:r>
+        <w:t>–</w:t>
+      </w:r>
+      <w:r>
+        <w:t xml:space="preserve"> Rosie</w:t>
+      </w:r>
+    </w:p>
+    <w:p>
+      <w:r>
+        <w:t xml:space="preserve">Hyperacanthomysis longirostris (formerly Acanthomysis bowmani), is a mysid shrimp native to the Ariake sea in Japan (Suzuki et al. 2009). It was first documented in the SFE in 1993, where it was most likely introduced in </w:t>
+      </w:r>
+      <w:r>
+        <w:t>ballast</w:t>
+      </w:r>
+      <w:r>
+        <w:t xml:space="preserve"> water (Modlin and Orsi 1997). After its introduction, H. longirostris quickly became the most abundant mysid in the estuary, dominated catches of the CDFW Zooplankton Survey and Fall Midwater Trawl mysid trawls (Barros 2021; Avila and Hartman 2020).  It is found throughout the upper estuary, and it appears to have higher temperature and salinity than the native mysid, Neomysis mercedis (Avila and Hartman 2020). H. longirostris is also smaller at maturity than N. mercedis (Avila and Hartman 2020). Abundance is usually highest in the summer (June-August), with lower abundances in fall, winter and spring (Barros 2021). This species has not been studied very frequently in the Estuary, but as the dominant mysid it most likely plays an important role in fish diets. </w:t>
+      </w:r>
+    </w:p>
+    <w:p/>
     <w:p>
       <w:pPr>
         <w:pStyle w:val="ListParagraph"/>
@@ -293,6 +311,7 @@
         <w:pStyle w:val="Heading2"/>
       </w:pPr>
       <w:r>
+        <w:lastRenderedPageBreak/>
         <w:t>GAMS</w:t>
       </w:r>
     </w:p>
@@ -393,7 +412,6 @@
         <w:pStyle w:val="Heading1"/>
       </w:pPr>
       <w:r>
-        <w:lastRenderedPageBreak/>
         <w:t>Results</w:t>
       </w:r>
     </w:p>
@@ -540,7 +558,21 @@
         </w:numPr>
       </w:pPr>
       <w:r>
-        <w:t>Tie this in to the “Zooplankton and Management”</w:t>
+        <w:t xml:space="preserve">Tie this in to the “Zooplankton and </w:t>
+      </w:r>
+      <w:commentRangeStart w:id="0"/>
+      <w:r>
+        <w:t>Management</w:t>
+      </w:r>
+      <w:commentRangeEnd w:id="0"/>
+      <w:r>
+        <w:rPr>
+          <w:rStyle w:val="CommentReference"/>
+        </w:rPr>
+        <w:commentReference w:id="0"/>
+      </w:r>
+      <w:r>
+        <w:t>”</w:t>
       </w:r>
     </w:p>
     <w:p>
@@ -559,12 +591,107 @@
       <w:pPr>
         <w:pStyle w:val="ListParagraph"/>
         <w:numPr>
+          <w:ilvl w:val="2"/>
+          <w:numId w:val="9"/>
+        </w:numPr>
+      </w:pPr>
+      <w:r>
+        <w:t>Flow actions – changing flow may not be enough to alter zooplankton abundance. It is important to understand how the change in flow will impact salinity if you want to see changes to zooplankton abundance.</w:t>
+      </w:r>
+    </w:p>
+    <w:p>
+      <w:pPr>
+        <w:pStyle w:val="ListParagraph"/>
+        <w:numPr>
+          <w:ilvl w:val="2"/>
+          <w:numId w:val="9"/>
+        </w:numPr>
+      </w:pPr>
+      <w:r>
+        <w:t>Location</w:t>
+      </w:r>
+      <w:r>
+        <w:t xml:space="preserve"> matters – Flow actions may increase zooplankton abundance in some regions, while decreasing abundance in other regions, so it is important to be specific about what outcome you are looking for. </w:t>
+      </w:r>
+    </w:p>
+    <w:p>
+      <w:pPr>
+        <w:pStyle w:val="ListParagraph"/>
+        <w:numPr>
+          <w:ilvl w:val="2"/>
+          <w:numId w:val="9"/>
+        </w:numPr>
+      </w:pPr>
+      <w:r>
+        <w:t xml:space="preserve">Salinity may trump flow – actions that can alter salinity, such as flooding </w:t>
+      </w:r>
+      <w:r>
+        <w:t xml:space="preserve">of islands due to accidental levee breaks or restoration, or installation of barriers, may alter zooplankton distribution and abundance as much as flow actions. </w:t>
+      </w:r>
+    </w:p>
+    <w:p>
+      <w:pPr>
+        <w:pStyle w:val="ListParagraph"/>
+        <w:numPr>
           <w:ilvl w:val="1"/>
           <w:numId w:val="9"/>
         </w:numPr>
       </w:pPr>
       <w:r>
         <w:t>Prey vs predator spatial overlap</w:t>
+      </w:r>
+    </w:p>
+    <w:p>
+      <w:pPr>
+        <w:pStyle w:val="Heading1"/>
+      </w:pPr>
+      <w:r>
+        <w:t>References</w:t>
+      </w:r>
+    </w:p>
+    <w:p>
+      <w:pPr>
+        <w:rPr>
+          <w:rFonts w:ascii="Segoe UI" w:hAnsi="Segoe UI" w:cs="Segoe UI"/>
+          <w:sz w:val="18"/>
+          <w:szCs w:val="18"/>
+        </w:rPr>
+      </w:pPr>
+      <w:r>
+        <w:rPr>
+          <w:rFonts w:ascii="Segoe UI" w:hAnsi="Segoe UI" w:cs="Segoe UI"/>
+          <w:sz w:val="18"/>
+          <w:szCs w:val="18"/>
+        </w:rPr>
+        <w:t>Barros, A. 2021. Zooplankton Trends in the Upper SFE, 1974-2018. IEP Newsletter 40(1):5-14.</w:t>
+      </w:r>
+    </w:p>
+    <w:p>
+      <w:pPr>
+        <w:rPr>
+          <w:rFonts w:ascii="Segoe UI" w:hAnsi="Segoe UI" w:cs="Segoe UI"/>
+          <w:sz w:val="18"/>
+          <w:szCs w:val="18"/>
+        </w:rPr>
+      </w:pPr>
+      <w:r>
+        <w:rPr>
+          <w:rFonts w:ascii="Segoe UI" w:hAnsi="Segoe UI" w:cs="Segoe UI"/>
+          <w:sz w:val="18"/>
+          <w:szCs w:val="18"/>
+        </w:rPr>
+        <w:lastRenderedPageBreak/>
+        <w:t>Avila, M., and R. Hartman. 2020. San Francisco Estuary mysid abundance in the fall, and the potential for competitive advantage of Hyperacanthomysis longirostris over Neomysis mercedis. California Fish and Wildlife 106(1):19-38.</w:t>
+      </w:r>
+    </w:p>
+    <w:p>
+      <w:r>
+        <w:t>Suzuki, K., K. Nakayama, and M. Tanaka. 2009. Horizontal distribution and population dynamics of the dominant mysid Hyperacanthomysis longirostris along a temperate macrotidal estuary (Chikugo River estuary, Japan). Estuarine, Coastal and Shelf Science 83(4):516–528</w:t>
+      </w:r>
+    </w:p>
+    <w:p>
+      <w:r>
+        <w:t>Modlin, R. F., and J. J. Orsi. 1997. Acanthomysis bowmani, a new species, and A. aspera Ii, Mysidacea newly reported from the Sacramento-San Joaquin Estuary, California (Crustacea: Mysidae). Proceedings of the Biological Society of Washington, 1 10(3):439–446.</w:t>
       </w:r>
     </w:p>
     <w:sectPr>
@@ -577,8 +704,47 @@
 </w:document>
 </file>
 
+<file path=word/comments.xml><?xml version="1.0" encoding="utf-8"?>
+<w:comments xmlns:wpc="http://schemas.microsoft.com/office/word/2010/wordprocessingCanvas" xmlns:cx="http://schemas.microsoft.com/office/drawing/2014/chartex" xmlns:cx1="http://schemas.microsoft.com/office/drawing/2015/9/8/chartex" xmlns:cx2="http://schemas.microsoft.com/office/drawing/2015/10/21/chartex" xmlns:cx3="http://schemas.microsoft.com/office/drawing/2016/5/9/chartex" xmlns:cx4="http://schemas.microsoft.com/office/drawing/2016/5/10/chartex" xmlns:cx5="http://schemas.microsoft.com/office/drawing/2016/5/11/chartex" xmlns:cx6="http://schemas.microsoft.com/office/drawing/2016/5/12/chartex" xmlns:cx7="http://schemas.microsoft.com/office/drawing/2016/5/13/chartex" xmlns:cx8="http://schemas.microsoft.com/office/drawing/2016/5/14/chartex" xmlns:mc="http://schemas.openxmlformats.org/markup-compatibility/2006" xmlns:aink="http://schemas.microsoft.com/office/drawing/2016/ink" xmlns:am3d="http://schemas.microsoft.com/office/drawing/2017/model3d" xmlns:o="urn:schemas-microsoft-com:office:office" xmlns:r="http://schemas.openxmlformats.org/officeDocument/2006/relationships" xmlns:m="http://schemas.openxmlformats.org/officeDocument/2006/math" xmlns:v="urn:schemas-microsoft-com:vml" xmlns:wp14="http://schemas.microsoft.com/office/word/2010/wordprocessingDrawing" xmlns:wp="http://schemas.openxmlformats.org/drawingml/2006/wordprocessingDrawing" xmlns:w10="urn:schemas-microsoft-com:office:word" xmlns:w="http://schemas.openxmlformats.org/wordprocessingml/2006/main" xmlns:w14="http://schemas.microsoft.com/office/word/2010/wordml" xmlns:w15="http://schemas.microsoft.com/office/word/2012/wordml" xmlns:w16cex="http://schemas.microsoft.com/office/word/2018/wordml/cex" xmlns:w16cid="http://schemas.microsoft.com/office/word/2016/wordml/cid" xmlns:w16="http://schemas.microsoft.com/office/word/2018/wordml" xmlns:w16sdtdh="http://schemas.microsoft.com/office/word/2020/wordml/sdtdatahash" xmlns:w16se="http://schemas.microsoft.com/office/word/2015/wordml/symex" xmlns:wpg="http://schemas.microsoft.com/office/word/2010/wordprocessingGroup" xmlns:wpi="http://schemas.microsoft.com/office/word/2010/wordprocessingInk" xmlns:wne="http://schemas.microsoft.com/office/word/2006/wordml" xmlns:wps="http://schemas.microsoft.com/office/word/2010/wordprocessingShape" mc:Ignorable="w14 w15 w16se w16cid w16 w16cex w16sdtdh wp14">
+  <w:comment w:id="0" w:author="Hartman, Rosemary@DWR" w:date="2022-08-04T13:17:00Z" w:initials="HR">
+    <w:p>
+      <w:pPr>
+        <w:pStyle w:val="CommentText"/>
+      </w:pPr>
+      <w:r>
+        <w:rPr>
+          <w:rStyle w:val="CommentReference"/>
+        </w:rPr>
+        <w:annotationRef/>
+      </w:r>
+      <w:r>
+        <w:t>Just some initial thoughts</w:t>
+      </w:r>
+    </w:p>
+  </w:comment>
+</w:comments>
+</file>
+
+<file path=word/commentsExtended.xml><?xml version="1.0" encoding="utf-8"?>
+<w15:commentsEx xmlns:wpc="http://schemas.microsoft.com/office/word/2010/wordprocessingCanvas" xmlns:cx="http://schemas.microsoft.com/office/drawing/2014/chartex" xmlns:cx1="http://schemas.microsoft.com/office/drawing/2015/9/8/chartex" xmlns:cx2="http://schemas.microsoft.com/office/drawing/2015/10/21/chartex" xmlns:cx3="http://schemas.microsoft.com/office/drawing/2016/5/9/chartex" xmlns:cx4="http://schemas.microsoft.com/office/drawing/2016/5/10/chartex" xmlns:cx5="http://schemas.microsoft.com/office/drawing/2016/5/11/chartex" xmlns:cx6="http://schemas.microsoft.com/office/drawing/2016/5/12/chartex" xmlns:cx7="http://schemas.microsoft.com/office/drawing/2016/5/13/chartex" xmlns:cx8="http://schemas.microsoft.com/office/drawing/2016/5/14/chartex" xmlns:mc="http://schemas.openxmlformats.org/markup-compatibility/2006" xmlns:aink="http://schemas.microsoft.com/office/drawing/2016/ink" xmlns:am3d="http://schemas.microsoft.com/office/drawing/2017/model3d" xmlns:o="urn:schemas-microsoft-com:office:office" xmlns:r="http://schemas.openxmlformats.org/officeDocument/2006/relationships" xmlns:m="http://schemas.openxmlformats.org/officeDocument/2006/math" xmlns:v="urn:schemas-microsoft-com:vml" xmlns:wp14="http://schemas.microsoft.com/office/word/2010/wordprocessingDrawing" xmlns:wp="http://schemas.openxmlformats.org/drawingml/2006/wordprocessingDrawing" xmlns:w10="urn:schemas-microsoft-com:office:word" xmlns:w="http://schemas.openxmlformats.org/wordprocessingml/2006/main" xmlns:w14="http://schemas.microsoft.com/office/word/2010/wordml" xmlns:w15="http://schemas.microsoft.com/office/word/2012/wordml" xmlns:w16cex="http://schemas.microsoft.com/office/word/2018/wordml/cex" xmlns:w16cid="http://schemas.microsoft.com/office/word/2016/wordml/cid" xmlns:w16="http://schemas.microsoft.com/office/word/2018/wordml" xmlns:w16sdtdh="http://schemas.microsoft.com/office/word/2020/wordml/sdtdatahash" xmlns:w16se="http://schemas.microsoft.com/office/word/2015/wordml/symex" xmlns:wpg="http://schemas.microsoft.com/office/word/2010/wordprocessingGroup" xmlns:wpi="http://schemas.microsoft.com/office/word/2010/wordprocessingInk" xmlns:wne="http://schemas.microsoft.com/office/word/2006/wordml" xmlns:wps="http://schemas.microsoft.com/office/word/2010/wordprocessingShape" mc:Ignorable="w14 w15 w16se w16cid w16 w16cex w16sdtdh wp14">
+  <w15:commentEx w15:paraId="038C1B6B" w15:done="0"/>
+</w15:commentsEx>
+</file>
+
+<file path=word/commentsExtensible.xml><?xml version="1.0" encoding="utf-8"?>
+<w16cex:commentsExtensible xmlns:wpc="http://schemas.microsoft.com/office/word/2010/wordprocessingCanvas" xmlns:cx="http://schemas.microsoft.com/office/drawing/2014/chartex" xmlns:cx1="http://schemas.microsoft.com/office/drawing/2015/9/8/chartex" xmlns:cx2="http://schemas.microsoft.com/office/drawing/2015/10/21/chartex" xmlns:cx3="http://schemas.microsoft.com/office/drawing/2016/5/9/chartex" xmlns:cx4="http://schemas.microsoft.com/office/drawing/2016/5/10/chartex" xmlns:cx5="http://schemas.microsoft.com/office/drawing/2016/5/11/chartex" xmlns:cx6="http://schemas.microsoft.com/office/drawing/2016/5/12/chartex" xmlns:cx7="http://schemas.microsoft.com/office/drawing/2016/5/13/chartex" xmlns:cx8="http://schemas.microsoft.com/office/drawing/2016/5/14/chartex" xmlns:mc="http://schemas.openxmlformats.org/markup-compatibility/2006" xmlns:aink="http://schemas.microsoft.com/office/drawing/2016/ink" xmlns:am3d="http://schemas.microsoft.com/office/drawing/2017/model3d" xmlns:o="urn:schemas-microsoft-com:office:office" xmlns:r="http://schemas.openxmlformats.org/officeDocument/2006/relationships" xmlns:m="http://schemas.openxmlformats.org/officeDocument/2006/math" xmlns:v="urn:schemas-microsoft-com:vml" xmlns:wp14="http://schemas.microsoft.com/office/word/2010/wordprocessingDrawing" xmlns:wp="http://schemas.openxmlformats.org/drawingml/2006/wordprocessingDrawing" xmlns:w10="urn:schemas-microsoft-com:office:word" xmlns:w="http://schemas.openxmlformats.org/wordprocessingml/2006/main" xmlns:w14="http://schemas.microsoft.com/office/word/2010/wordml" xmlns:w15="http://schemas.microsoft.com/office/word/2012/wordml" xmlns:w16cex="http://schemas.microsoft.com/office/word/2018/wordml/cex" xmlns:w16cid="http://schemas.microsoft.com/office/word/2016/wordml/cid" xmlns:w16="http://schemas.microsoft.com/office/word/2018/wordml" xmlns:w16sdtdh="http://schemas.microsoft.com/office/word/2020/wordml/sdtdatahash" xmlns:w16se="http://schemas.microsoft.com/office/word/2015/wordml/symex" xmlns:wpg="http://schemas.microsoft.com/office/word/2010/wordprocessingGroup" xmlns:wpi="http://schemas.microsoft.com/office/word/2010/wordprocessingInk" xmlns:wne="http://schemas.microsoft.com/office/word/2006/wordml" xmlns:wps="http://schemas.microsoft.com/office/word/2010/wordprocessingShape" mc:Ignorable="w14 w15 w16se w16cid w16 w16cex w16sdtdh wp14">
+  <w16cex:commentExtensible w16cex:durableId="2696457C" w16cex:dateUtc="2022-08-04T20:17:00Z"/>
+</w16cex:commentsExtensible>
+</file>
+
+<file path=word/commentsIds.xml><?xml version="1.0" encoding="utf-8"?>
+<w16cid:commentsIds xmlns:wpc="http://schemas.microsoft.com/office/word/2010/wordprocessingCanvas" xmlns:cx="http://schemas.microsoft.com/office/drawing/2014/chartex" xmlns:cx1="http://schemas.microsoft.com/office/drawing/2015/9/8/chartex" xmlns:cx2="http://schemas.microsoft.com/office/drawing/2015/10/21/chartex" xmlns:cx3="http://schemas.microsoft.com/office/drawing/2016/5/9/chartex" xmlns:cx4="http://schemas.microsoft.com/office/drawing/2016/5/10/chartex" xmlns:cx5="http://schemas.microsoft.com/office/drawing/2016/5/11/chartex" xmlns:cx6="http://schemas.microsoft.com/office/drawing/2016/5/12/chartex" xmlns:cx7="http://schemas.microsoft.com/office/drawing/2016/5/13/chartex" xmlns:cx8="http://schemas.microsoft.com/office/drawing/2016/5/14/chartex" xmlns:mc="http://schemas.openxmlformats.org/markup-compatibility/2006" xmlns:aink="http://schemas.microsoft.com/office/drawing/2016/ink" xmlns:am3d="http://schemas.microsoft.com/office/drawing/2017/model3d" xmlns:o="urn:schemas-microsoft-com:office:office" xmlns:r="http://schemas.openxmlformats.org/officeDocument/2006/relationships" xmlns:m="http://schemas.openxmlformats.org/officeDocument/2006/math" xmlns:v="urn:schemas-microsoft-com:vml" xmlns:wp14="http://schemas.microsoft.com/office/word/2010/wordprocessingDrawing" xmlns:wp="http://schemas.openxmlformats.org/drawingml/2006/wordprocessingDrawing" xmlns:w10="urn:schemas-microsoft-com:office:word" xmlns:w="http://schemas.openxmlformats.org/wordprocessingml/2006/main" xmlns:w14="http://schemas.microsoft.com/office/word/2010/wordml" xmlns:w15="http://schemas.microsoft.com/office/word/2012/wordml" xmlns:w16cex="http://schemas.microsoft.com/office/word/2018/wordml/cex" xmlns:w16cid="http://schemas.microsoft.com/office/word/2016/wordml/cid" xmlns:w16="http://schemas.microsoft.com/office/word/2018/wordml" xmlns:w16sdtdh="http://schemas.microsoft.com/office/word/2020/wordml/sdtdatahash" xmlns:w16se="http://schemas.microsoft.com/office/word/2015/wordml/symex" xmlns:wpg="http://schemas.microsoft.com/office/word/2010/wordprocessingGroup" xmlns:wpi="http://schemas.microsoft.com/office/word/2010/wordprocessingInk" xmlns:wne="http://schemas.microsoft.com/office/word/2006/wordml" xmlns:wps="http://schemas.microsoft.com/office/word/2010/wordprocessingShape" mc:Ignorable="w14 w15 w16se w16cid w16 w16cex w16sdtdh wp14">
+  <w16cid:commentId w16cid:paraId="038C1B6B" w16cid:durableId="2696457C"/>
+</w16cid:commentsIds>
+</file>
+
 <file path=word/numbering.xml><?xml version="1.0" encoding="utf-8"?>
-<w:numbering xmlns:wpc="http://schemas.microsoft.com/office/word/2010/wordprocessingCanvas" xmlns:cx="http://schemas.microsoft.com/office/drawing/2014/chartex" xmlns:cx1="http://schemas.microsoft.com/office/drawing/2015/9/8/chartex" xmlns:cx2="http://schemas.microsoft.com/office/drawing/2015/10/21/chartex" xmlns:cx3="http://schemas.microsoft.com/office/drawing/2016/5/9/chartex" xmlns:cx4="http://schemas.microsoft.com/office/drawing/2016/5/10/chartex" xmlns:cx5="http://schemas.microsoft.com/office/drawing/2016/5/11/chartex" xmlns:cx6="http://schemas.microsoft.com/office/drawing/2016/5/12/chartex" xmlns:cx7="http://schemas.microsoft.com/office/drawing/2016/5/13/chartex" xmlns:cx8="http://schemas.microsoft.com/office/drawing/2016/5/14/chartex" xmlns:mc="http://schemas.openxmlformats.org/markup-compatibility/2006" xmlns:aink="http://schemas.microsoft.com/office/drawing/2016/ink" xmlns:am3d="http://schemas.microsoft.com/office/drawing/2017/model3d" xmlns:o="urn:schemas-microsoft-com:office:office" xmlns:oel="http://schemas.microsoft.com/office/2019/extlst" xmlns:r="http://schemas.openxmlformats.org/officeDocument/2006/relationships" xmlns:m="http://schemas.openxmlformats.org/officeDocument/2006/math" xmlns:v="urn:schemas-microsoft-com:vml" xmlns:wp14="http://schemas.microsoft.com/office/word/2010/wordprocessingDrawing" xmlns:wp="http://schemas.openxmlformats.org/drawingml/2006/wordprocessingDrawing" xmlns:w10="urn:schemas-microsoft-com:office:word" xmlns:w="http://schemas.openxmlformats.org/wordprocessingml/2006/main" xmlns:w14="http://schemas.microsoft.com/office/word/2010/wordml" xmlns:w15="http://schemas.microsoft.com/office/word/2012/wordml" xmlns:w16cex="http://schemas.microsoft.com/office/word/2018/wordml/cex" xmlns:w16cid="http://schemas.microsoft.com/office/word/2016/wordml/cid" xmlns:w16="http://schemas.microsoft.com/office/word/2018/wordml" xmlns:w16sdtdh="http://schemas.microsoft.com/office/word/2020/wordml/sdtdatahash" xmlns:w16se="http://schemas.microsoft.com/office/word/2015/wordml/symex" xmlns:wpg="http://schemas.microsoft.com/office/word/2010/wordprocessingGroup" xmlns:wpi="http://schemas.microsoft.com/office/word/2010/wordprocessingInk" xmlns:wne="http://schemas.microsoft.com/office/word/2006/wordml" xmlns:wps="http://schemas.microsoft.com/office/word/2010/wordprocessingShape" mc:Ignorable="w14 w15 w16se w16cid w16 w16cex w16sdtdh wp14">
+<w:numbering xmlns:wpc="http://schemas.microsoft.com/office/word/2010/wordprocessingCanvas" xmlns:cx="http://schemas.microsoft.com/office/drawing/2014/chartex" xmlns:cx1="http://schemas.microsoft.com/office/drawing/2015/9/8/chartex" xmlns:cx2="http://schemas.microsoft.com/office/drawing/2015/10/21/chartex" xmlns:cx3="http://schemas.microsoft.com/office/drawing/2016/5/9/chartex" xmlns:cx4="http://schemas.microsoft.com/office/drawing/2016/5/10/chartex" xmlns:cx5="http://schemas.microsoft.com/office/drawing/2016/5/11/chartex" xmlns:cx6="http://schemas.microsoft.com/office/drawing/2016/5/12/chartex" xmlns:cx7="http://schemas.microsoft.com/office/drawing/2016/5/13/chartex" xmlns:cx8="http://schemas.microsoft.com/office/drawing/2016/5/14/chartex" xmlns:mc="http://schemas.openxmlformats.org/markup-compatibility/2006" xmlns:aink="http://schemas.microsoft.com/office/drawing/2016/ink" xmlns:am3d="http://schemas.microsoft.com/office/drawing/2017/model3d" xmlns:o="urn:schemas-microsoft-com:office:office" xmlns:r="http://schemas.openxmlformats.org/officeDocument/2006/relationships" xmlns:m="http://schemas.openxmlformats.org/officeDocument/2006/math" xmlns:v="urn:schemas-microsoft-com:vml" xmlns:wp14="http://schemas.microsoft.com/office/word/2010/wordprocessingDrawing" xmlns:wp="http://schemas.openxmlformats.org/drawingml/2006/wordprocessingDrawing" xmlns:w10="urn:schemas-microsoft-com:office:word" xmlns:w="http://schemas.openxmlformats.org/wordprocessingml/2006/main" xmlns:w14="http://schemas.microsoft.com/office/word/2010/wordml" xmlns:w15="http://schemas.microsoft.com/office/word/2012/wordml" xmlns:w16cex="http://schemas.microsoft.com/office/word/2018/wordml/cex" xmlns:w16cid="http://schemas.microsoft.com/office/word/2016/wordml/cid" xmlns:w16="http://schemas.microsoft.com/office/word/2018/wordml" xmlns:w16sdtdh="http://schemas.microsoft.com/office/word/2020/wordml/sdtdatahash" xmlns:w16se="http://schemas.microsoft.com/office/word/2015/wordml/symex" xmlns:wpg="http://schemas.microsoft.com/office/word/2010/wordprocessingGroup" xmlns:wpi="http://schemas.microsoft.com/office/word/2010/wordprocessingInk" xmlns:wne="http://schemas.microsoft.com/office/word/2006/wordml" xmlns:wps="http://schemas.microsoft.com/office/word/2010/wordprocessingShape" mc:Ignorable="w14 w15 w16se w16cid w16 w16cex w16sdtdh wp14">
   <w:abstractNum w:abstractNumId="0" w15:restartNumberingAfterBreak="0">
     <w:nsid w:val="0CC91A44"/>
     <w:multiLevelType w:val="hybridMultilevel"/>
@@ -833,7 +999,7 @@
         <w:rFonts w:ascii="Courier New" w:hAnsi="Courier New" w:cs="Courier New" w:hint="default"/>
       </w:rPr>
     </w:lvl>
-    <w:lvl w:ilvl="2" w:tplc="04090005" w:tentative="1">
+    <w:lvl w:ilvl="2" w:tplc="04090005">
       <w:start w:val="1"/>
       <w:numFmt w:val="bullet"/>
       <w:lvlText w:val=""/>
@@ -1650,34 +1816,42 @@
       </w:rPr>
     </w:lvl>
   </w:abstractNum>
-  <w:num w:numId="1" w16cid:durableId="396636014">
+  <w:num w:numId="1">
     <w:abstractNumId w:val="3"/>
   </w:num>
-  <w:num w:numId="2" w16cid:durableId="1048455824">
+  <w:num w:numId="2">
     <w:abstractNumId w:val="1"/>
   </w:num>
-  <w:num w:numId="3" w16cid:durableId="771125957">
+  <w:num w:numId="3">
     <w:abstractNumId w:val="6"/>
   </w:num>
-  <w:num w:numId="4" w16cid:durableId="143860914">
+  <w:num w:numId="4">
     <w:abstractNumId w:val="7"/>
   </w:num>
-  <w:num w:numId="5" w16cid:durableId="1977837053">
+  <w:num w:numId="5">
     <w:abstractNumId w:val="8"/>
   </w:num>
-  <w:num w:numId="6" w16cid:durableId="2040006638">
+  <w:num w:numId="6">
     <w:abstractNumId w:val="5"/>
   </w:num>
-  <w:num w:numId="7" w16cid:durableId="1050614316">
+  <w:num w:numId="7">
     <w:abstractNumId w:val="4"/>
   </w:num>
-  <w:num w:numId="8" w16cid:durableId="768887335">
+  <w:num w:numId="8">
     <w:abstractNumId w:val="0"/>
   </w:num>
-  <w:num w:numId="9" w16cid:durableId="1045643378">
+  <w:num w:numId="9">
     <w:abstractNumId w:val="2"/>
   </w:num>
 </w:numbering>
+</file>
+
+<file path=word/people.xml><?xml version="1.0" encoding="utf-8"?>
+<w15:people xmlns:wpc="http://schemas.microsoft.com/office/word/2010/wordprocessingCanvas" xmlns:cx="http://schemas.microsoft.com/office/drawing/2014/chartex" xmlns:cx1="http://schemas.microsoft.com/office/drawing/2015/9/8/chartex" xmlns:cx2="http://schemas.microsoft.com/office/drawing/2015/10/21/chartex" xmlns:cx3="http://schemas.microsoft.com/office/drawing/2016/5/9/chartex" xmlns:cx4="http://schemas.microsoft.com/office/drawing/2016/5/10/chartex" xmlns:cx5="http://schemas.microsoft.com/office/drawing/2016/5/11/chartex" xmlns:cx6="http://schemas.microsoft.com/office/drawing/2016/5/12/chartex" xmlns:cx7="http://schemas.microsoft.com/office/drawing/2016/5/13/chartex" xmlns:cx8="http://schemas.microsoft.com/office/drawing/2016/5/14/chartex" xmlns:mc="http://schemas.openxmlformats.org/markup-compatibility/2006" xmlns:aink="http://schemas.microsoft.com/office/drawing/2016/ink" xmlns:am3d="http://schemas.microsoft.com/office/drawing/2017/model3d" xmlns:o="urn:schemas-microsoft-com:office:office" xmlns:r="http://schemas.openxmlformats.org/officeDocument/2006/relationships" xmlns:m="http://schemas.openxmlformats.org/officeDocument/2006/math" xmlns:v="urn:schemas-microsoft-com:vml" xmlns:wp14="http://schemas.microsoft.com/office/word/2010/wordprocessingDrawing" xmlns:wp="http://schemas.openxmlformats.org/drawingml/2006/wordprocessingDrawing" xmlns:w10="urn:schemas-microsoft-com:office:word" xmlns:w="http://schemas.openxmlformats.org/wordprocessingml/2006/main" xmlns:w14="http://schemas.microsoft.com/office/word/2010/wordml" xmlns:w15="http://schemas.microsoft.com/office/word/2012/wordml" xmlns:w16cex="http://schemas.microsoft.com/office/word/2018/wordml/cex" xmlns:w16cid="http://schemas.microsoft.com/office/word/2016/wordml/cid" xmlns:w16="http://schemas.microsoft.com/office/word/2018/wordml" xmlns:w16sdtdh="http://schemas.microsoft.com/office/word/2020/wordml/sdtdatahash" xmlns:w16se="http://schemas.microsoft.com/office/word/2015/wordml/symex" xmlns:wpg="http://schemas.microsoft.com/office/word/2010/wordprocessingGroup" xmlns:wpi="http://schemas.microsoft.com/office/word/2010/wordprocessingInk" xmlns:wne="http://schemas.microsoft.com/office/word/2006/wordml" xmlns:wps="http://schemas.microsoft.com/office/word/2010/wordprocessingShape" mc:Ignorable="w14 w15 w16se w16cid w16 w16cex w16sdtdh wp14">
+  <w15:person w15:author="Hartman, Rosemary@DWR">
+    <w15:presenceInfo w15:providerId="AD" w15:userId="S::Rosemary.Hartman@water.ca.gov::984f44d5-4180-46ad-9b77-e367b17d9727"/>
+  </w15:person>
+</w15:people>
 </file>
 
 <file path=word/styles.xml><?xml version="1.0" encoding="utf-8"?>
@@ -2218,6 +2392,74 @@
       <w:contextualSpacing/>
     </w:pPr>
   </w:style>
+  <w:style w:type="character" w:styleId="CommentReference">
+    <w:name w:val="annotation reference"/>
+    <w:basedOn w:val="DefaultParagraphFont"/>
+    <w:uiPriority w:val="99"/>
+    <w:semiHidden/>
+    <w:unhideWhenUsed/>
+    <w:rsid w:val="0060492D"/>
+    <w:rPr>
+      <w:sz w:val="16"/>
+      <w:szCs w:val="16"/>
+    </w:rPr>
+  </w:style>
+  <w:style w:type="paragraph" w:styleId="CommentText">
+    <w:name w:val="annotation text"/>
+    <w:basedOn w:val="Normal"/>
+    <w:link w:val="CommentTextChar"/>
+    <w:uiPriority w:val="99"/>
+    <w:semiHidden/>
+    <w:unhideWhenUsed/>
+    <w:rsid w:val="0060492D"/>
+    <w:pPr>
+      <w:spacing w:line="240" w:lineRule="auto"/>
+    </w:pPr>
+    <w:rPr>
+      <w:sz w:val="20"/>
+      <w:szCs w:val="20"/>
+    </w:rPr>
+  </w:style>
+  <w:style w:type="character" w:customStyle="1" w:styleId="CommentTextChar">
+    <w:name w:val="Comment Text Char"/>
+    <w:basedOn w:val="DefaultParagraphFont"/>
+    <w:link w:val="CommentText"/>
+    <w:uiPriority w:val="99"/>
+    <w:semiHidden/>
+    <w:rsid w:val="0060492D"/>
+    <w:rPr>
+      <w:sz w:val="20"/>
+      <w:szCs w:val="20"/>
+    </w:rPr>
+  </w:style>
+  <w:style w:type="paragraph" w:styleId="CommentSubject">
+    <w:name w:val="annotation subject"/>
+    <w:basedOn w:val="CommentText"/>
+    <w:next w:val="CommentText"/>
+    <w:link w:val="CommentSubjectChar"/>
+    <w:uiPriority w:val="99"/>
+    <w:semiHidden/>
+    <w:unhideWhenUsed/>
+    <w:rsid w:val="0060492D"/>
+    <w:rPr>
+      <w:b/>
+      <w:bCs/>
+    </w:rPr>
+  </w:style>
+  <w:style w:type="character" w:customStyle="1" w:styleId="CommentSubjectChar">
+    <w:name w:val="Comment Subject Char"/>
+    <w:basedOn w:val="CommentTextChar"/>
+    <w:link w:val="CommentSubject"/>
+    <w:uiPriority w:val="99"/>
+    <w:semiHidden/>
+    <w:rsid w:val="0060492D"/>
+    <w:rPr>
+      <w:b/>
+      <w:bCs/>
+      <w:sz w:val="20"/>
+      <w:szCs w:val="20"/>
+    </w:rPr>
+  </w:style>
 </w:styles>
 </file>
 

</xml_diff>

<commit_message>
Updates: removed "adult" from labels, ran daphnia m4.2 with station random effect
</commit_message>
<xml_diff>
--- a/PaperOutline.docx
+++ b/PaperOutline.docx
@@ -1,6 +1,6 @@
 
 <file path=word/document.xml><?xml version="1.0" encoding="utf-8"?>
-<w:document xmlns:wpc="http://schemas.microsoft.com/office/word/2010/wordprocessingCanvas" xmlns:cx="http://schemas.microsoft.com/office/drawing/2014/chartex" xmlns:cx1="http://schemas.microsoft.com/office/drawing/2015/9/8/chartex" xmlns:cx2="http://schemas.microsoft.com/office/drawing/2015/10/21/chartex" xmlns:cx3="http://schemas.microsoft.com/office/drawing/2016/5/9/chartex" xmlns:cx4="http://schemas.microsoft.com/office/drawing/2016/5/10/chartex" xmlns:cx5="http://schemas.microsoft.com/office/drawing/2016/5/11/chartex" xmlns:cx6="http://schemas.microsoft.com/office/drawing/2016/5/12/chartex" xmlns:cx7="http://schemas.microsoft.com/office/drawing/2016/5/13/chartex" xmlns:cx8="http://schemas.microsoft.com/office/drawing/2016/5/14/chartex" xmlns:mc="http://schemas.openxmlformats.org/markup-compatibility/2006" xmlns:aink="http://schemas.microsoft.com/office/drawing/2016/ink" xmlns:am3d="http://schemas.microsoft.com/office/drawing/2017/model3d" xmlns:o="urn:schemas-microsoft-com:office:office" xmlns:r="http://schemas.openxmlformats.org/officeDocument/2006/relationships" xmlns:m="http://schemas.openxmlformats.org/officeDocument/2006/math" xmlns:v="urn:schemas-microsoft-com:vml" xmlns:wp14="http://schemas.microsoft.com/office/word/2010/wordprocessingDrawing" xmlns:wp="http://schemas.openxmlformats.org/drawingml/2006/wordprocessingDrawing" xmlns:w10="urn:schemas-microsoft-com:office:word" xmlns:w="http://schemas.openxmlformats.org/wordprocessingml/2006/main" xmlns:w14="http://schemas.microsoft.com/office/word/2010/wordml" xmlns:w15="http://schemas.microsoft.com/office/word/2012/wordml" xmlns:w16cex="http://schemas.microsoft.com/office/word/2018/wordml/cex" xmlns:w16cid="http://schemas.microsoft.com/office/word/2016/wordml/cid" xmlns:w16="http://schemas.microsoft.com/office/word/2018/wordml" xmlns:w16sdtdh="http://schemas.microsoft.com/office/word/2020/wordml/sdtdatahash" xmlns:w16se="http://schemas.microsoft.com/office/word/2015/wordml/symex" xmlns:wpg="http://schemas.microsoft.com/office/word/2010/wordprocessingGroup" xmlns:wpi="http://schemas.microsoft.com/office/word/2010/wordprocessingInk" xmlns:wne="http://schemas.microsoft.com/office/word/2006/wordml" xmlns:wps="http://schemas.microsoft.com/office/word/2010/wordprocessingShape" mc:Ignorable="w14 w15 w16se w16cid w16 w16cex w16sdtdh wp14">
+<w:document xmlns:wpc="http://schemas.microsoft.com/office/word/2010/wordprocessingCanvas" xmlns:cx="http://schemas.microsoft.com/office/drawing/2014/chartex" xmlns:cx1="http://schemas.microsoft.com/office/drawing/2015/9/8/chartex" xmlns:cx2="http://schemas.microsoft.com/office/drawing/2015/10/21/chartex" xmlns:cx3="http://schemas.microsoft.com/office/drawing/2016/5/9/chartex" xmlns:cx4="http://schemas.microsoft.com/office/drawing/2016/5/10/chartex" xmlns:cx5="http://schemas.microsoft.com/office/drawing/2016/5/11/chartex" xmlns:cx6="http://schemas.microsoft.com/office/drawing/2016/5/12/chartex" xmlns:cx7="http://schemas.microsoft.com/office/drawing/2016/5/13/chartex" xmlns:cx8="http://schemas.microsoft.com/office/drawing/2016/5/14/chartex" xmlns:mc="http://schemas.openxmlformats.org/markup-compatibility/2006" xmlns:aink="http://schemas.microsoft.com/office/drawing/2016/ink" xmlns:am3d="http://schemas.microsoft.com/office/drawing/2017/model3d" xmlns:o="urn:schemas-microsoft-com:office:office" xmlns:oel="http://schemas.microsoft.com/office/2019/extlst" xmlns:r="http://schemas.openxmlformats.org/officeDocument/2006/relationships" xmlns:m="http://schemas.openxmlformats.org/officeDocument/2006/math" xmlns:v="urn:schemas-microsoft-com:vml" xmlns:wp14="http://schemas.microsoft.com/office/word/2010/wordprocessingDrawing" xmlns:wp="http://schemas.openxmlformats.org/drawingml/2006/wordprocessingDrawing" xmlns:w10="urn:schemas-microsoft-com:office:word" xmlns:w="http://schemas.openxmlformats.org/wordprocessingml/2006/main" xmlns:w14="http://schemas.microsoft.com/office/word/2010/wordml" xmlns:w15="http://schemas.microsoft.com/office/word/2012/wordml" xmlns:w16cex="http://schemas.microsoft.com/office/word/2018/wordml/cex" xmlns:w16cid="http://schemas.microsoft.com/office/word/2016/wordml/cid" xmlns:w16="http://schemas.microsoft.com/office/word/2018/wordml" xmlns:w16sdtdh="http://schemas.microsoft.com/office/word/2020/wordml/sdtdatahash" xmlns:w16se="http://schemas.microsoft.com/office/word/2015/wordml/symex" xmlns:wpg="http://schemas.microsoft.com/office/word/2010/wordprocessingGroup" xmlns:wpi="http://schemas.microsoft.com/office/word/2010/wordprocessingInk" xmlns:wne="http://schemas.microsoft.com/office/word/2006/wordml" xmlns:wps="http://schemas.microsoft.com/office/word/2010/wordprocessingShape" mc:Ignorable="w14 w15 w16se w16cid w16 w16cex w16sdtdh wp14">
   <w:body>
     <w:p>
       <w:pPr>
@@ -115,8 +115,13 @@
         <w:t xml:space="preserve">Brief summaries of target taxa knowledge, similar to </w:t>
       </w:r>
       <w:r>
-        <w:t>our three zooplankton paper intro</w:t>
-      </w:r>
+        <w:t xml:space="preserve">our three zooplankton paper </w:t>
+      </w:r>
+      <w:proofErr w:type="gramStart"/>
+      <w:r>
+        <w:t>intro</w:t>
+      </w:r>
+      <w:proofErr w:type="gramEnd"/>
     </w:p>
     <w:p>
       <w:pPr>
@@ -138,13 +143,45 @@
     </w:p>
     <w:p>
       <w:r>
-        <w:t xml:space="preserve">Hyperacanthomysis longirostris (formerly Acanthomysis bowmani), is a mysid shrimp native to the Ariake sea in Japan (Suzuki et al. 2009). It was first documented in the SFE in 1993, where it was most likely introduced in </w:t>
+        <w:t xml:space="preserve">Hyperacanthomysis longirostris (formerly Acanthomysis bowmani), is a mysid shrimp native to the </w:t>
+      </w:r>
+      <w:proofErr w:type="spellStart"/>
+      <w:r>
+        <w:t>Ariake</w:t>
+      </w:r>
+      <w:proofErr w:type="spellEnd"/>
+      <w:r>
+        <w:t xml:space="preserve"> sea in Japan (Suzuki et al. 2009). It was first documented in the SFE in 1993, where it was most likely introduced in </w:t>
       </w:r>
       <w:r>
         <w:t>ballast</w:t>
       </w:r>
       <w:r>
-        <w:t xml:space="preserve"> water (Modlin and Orsi 1997). After its introduction, H. longirostris quickly became the most abundant mysid in the estuary, dominated catches of the CDFW Zooplankton Survey and Fall Midwater Trawl mysid trawls (Barros 2021; Avila and Hartman 2020).  It is found throughout the upper estuary, and it appears to have higher temperature and salinity than the native mysid, Neomysis mercedis (Avila and Hartman 2020). H. longirostris is also smaller at maturity than N. mercedis (Avila and Hartman 2020). Abundance is usually highest in the summer (June-August), with lower abundances in fall, winter and spring (Barros 2021). This species has not been studied very frequently in the Estuary, but as the dominant mysid it most likely plays an important role in fish diets. </w:t>
+        <w:t xml:space="preserve"> water (</w:t>
+      </w:r>
+      <w:proofErr w:type="spellStart"/>
+      <w:r>
+        <w:t>Modlin</w:t>
+      </w:r>
+      <w:proofErr w:type="spellEnd"/>
+      <w:r>
+        <w:t xml:space="preserve"> and </w:t>
+      </w:r>
+      <w:proofErr w:type="spellStart"/>
+      <w:r>
+        <w:t>Orsi</w:t>
+      </w:r>
+      <w:proofErr w:type="spellEnd"/>
+      <w:r>
+        <w:t xml:space="preserve"> 1997). After its introduction, H. longirostris quickly became the most abundant mysid in the estuary, dominated catches of the CDFW Zooplankton Survey and Fall Midwater Trawl mysid trawls (Barros 2021; Avila and Hartman 2020).  It is found throughout the upper estuary, and it appears to have higher temperature and salinity than the native mysid, Neomysis mercedis (Avila and Hartman 2020). H. longirostris is also smaller at maturity than N. mercedis (Avila and Hartman 2020). Abundance is usually highest in the summer (June-August), with lower abundances in fall, </w:t>
+      </w:r>
+      <w:proofErr w:type="gramStart"/>
+      <w:r>
+        <w:t>winter</w:t>
+      </w:r>
+      <w:proofErr w:type="gramEnd"/>
+      <w:r>
+        <w:t xml:space="preserve"> and spring (Barros 2021). This species has not been studied very frequently in the Estuary, but as the dominant mysid it most likely plays an important role in fish diets. </w:t>
       </w:r>
     </w:p>
     <w:p/>
@@ -342,7 +379,15 @@
         <w:t>Presence/absence binomial model</w:t>
       </w:r>
       <w:r>
-        <w:t xml:space="preserve"> (glm)</w:t>
+        <w:t xml:space="preserve"> (</w:t>
+      </w:r>
+      <w:proofErr w:type="spellStart"/>
+      <w:r>
+        <w:t>glm</w:t>
+      </w:r>
+      <w:proofErr w:type="spellEnd"/>
+      <w:r>
+        <w:t>)</w:t>
       </w:r>
     </w:p>
     <w:p>
@@ -686,12 +731,57 @@
     </w:p>
     <w:p>
       <w:r>
-        <w:t>Suzuki, K., K. Nakayama, and M. Tanaka. 2009. Horizontal distribution and population dynamics of the dominant mysid Hyperacanthomysis longirostris along a temperate macrotidal estuary (Chikugo River estuary, Japan). Estuarine, Coastal and Shelf Science 83(4):516–528</w:t>
-      </w:r>
-    </w:p>
-    <w:p>
-      <w:r>
-        <w:t>Modlin, R. F., and J. J. Orsi. 1997. Acanthomysis bowmani, a new species, and A. aspera Ii, Mysidacea newly reported from the Sacramento-San Joaquin Estuary, California (Crustacea: Mysidae). Proceedings of the Biological Society of Washington, 1 10(3):439–446.</w:t>
+        <w:t>Suzuki, K., K. Nakayama, and M. Tanaka. 2009. Horizontal distribution and population dynamics of the dominant mysid Hyperacanthomysis longirostris along a temperate macrotidal estuary (</w:t>
+      </w:r>
+      <w:proofErr w:type="spellStart"/>
+      <w:r>
+        <w:t>Chikugo</w:t>
+      </w:r>
+      <w:proofErr w:type="spellEnd"/>
+      <w:r>
+        <w:t xml:space="preserve"> River estuary, Japan). Estuarine, Coastal and Shelf Science 83(4):516–528</w:t>
+      </w:r>
+    </w:p>
+    <w:p>
+      <w:proofErr w:type="spellStart"/>
+      <w:r>
+        <w:t>Modlin</w:t>
+      </w:r>
+      <w:proofErr w:type="spellEnd"/>
+      <w:r>
+        <w:t xml:space="preserve">, R. F., and J. J. </w:t>
+      </w:r>
+      <w:proofErr w:type="spellStart"/>
+      <w:r>
+        <w:t>Orsi</w:t>
+      </w:r>
+      <w:proofErr w:type="spellEnd"/>
+      <w:r>
+        <w:t xml:space="preserve">. 1997. Acanthomysis bowmani, a new species, and A. aspera </w:t>
+      </w:r>
+      <w:proofErr w:type="spellStart"/>
+      <w:r>
+        <w:t>Ii</w:t>
+      </w:r>
+      <w:proofErr w:type="spellEnd"/>
+      <w:r>
+        <w:t xml:space="preserve">, </w:t>
+      </w:r>
+      <w:proofErr w:type="spellStart"/>
+      <w:r>
+        <w:t>Mysidacea</w:t>
+      </w:r>
+      <w:proofErr w:type="spellEnd"/>
+      <w:r>
+        <w:t xml:space="preserve"> newly reported from the Sacramento-San Joaquin Estuary, California (Crustacea: </w:t>
+      </w:r>
+      <w:proofErr w:type="spellStart"/>
+      <w:r>
+        <w:t>Mysidae</w:t>
+      </w:r>
+      <w:proofErr w:type="spellEnd"/>
+      <w:r>
+        <w:t>). Proceedings of the Biological Society of Washington, 1 10(3):439–446.</w:t>
       </w:r>
     </w:p>
     <w:sectPr>
@@ -705,7 +795,7 @@
 </file>
 
 <file path=word/comments.xml><?xml version="1.0" encoding="utf-8"?>
-<w:comments xmlns:wpc="http://schemas.microsoft.com/office/word/2010/wordprocessingCanvas" xmlns:cx="http://schemas.microsoft.com/office/drawing/2014/chartex" xmlns:cx1="http://schemas.microsoft.com/office/drawing/2015/9/8/chartex" xmlns:cx2="http://schemas.microsoft.com/office/drawing/2015/10/21/chartex" xmlns:cx3="http://schemas.microsoft.com/office/drawing/2016/5/9/chartex" xmlns:cx4="http://schemas.microsoft.com/office/drawing/2016/5/10/chartex" xmlns:cx5="http://schemas.microsoft.com/office/drawing/2016/5/11/chartex" xmlns:cx6="http://schemas.microsoft.com/office/drawing/2016/5/12/chartex" xmlns:cx7="http://schemas.microsoft.com/office/drawing/2016/5/13/chartex" xmlns:cx8="http://schemas.microsoft.com/office/drawing/2016/5/14/chartex" xmlns:mc="http://schemas.openxmlformats.org/markup-compatibility/2006" xmlns:aink="http://schemas.microsoft.com/office/drawing/2016/ink" xmlns:am3d="http://schemas.microsoft.com/office/drawing/2017/model3d" xmlns:o="urn:schemas-microsoft-com:office:office" xmlns:r="http://schemas.openxmlformats.org/officeDocument/2006/relationships" xmlns:m="http://schemas.openxmlformats.org/officeDocument/2006/math" xmlns:v="urn:schemas-microsoft-com:vml" xmlns:wp14="http://schemas.microsoft.com/office/word/2010/wordprocessingDrawing" xmlns:wp="http://schemas.openxmlformats.org/drawingml/2006/wordprocessingDrawing" xmlns:w10="urn:schemas-microsoft-com:office:word" xmlns:w="http://schemas.openxmlformats.org/wordprocessingml/2006/main" xmlns:w14="http://schemas.microsoft.com/office/word/2010/wordml" xmlns:w15="http://schemas.microsoft.com/office/word/2012/wordml" xmlns:w16cex="http://schemas.microsoft.com/office/word/2018/wordml/cex" xmlns:w16cid="http://schemas.microsoft.com/office/word/2016/wordml/cid" xmlns:w16="http://schemas.microsoft.com/office/word/2018/wordml" xmlns:w16sdtdh="http://schemas.microsoft.com/office/word/2020/wordml/sdtdatahash" xmlns:w16se="http://schemas.microsoft.com/office/word/2015/wordml/symex" xmlns:wpg="http://schemas.microsoft.com/office/word/2010/wordprocessingGroup" xmlns:wpi="http://schemas.microsoft.com/office/word/2010/wordprocessingInk" xmlns:wne="http://schemas.microsoft.com/office/word/2006/wordml" xmlns:wps="http://schemas.microsoft.com/office/word/2010/wordprocessingShape" mc:Ignorable="w14 w15 w16se w16cid w16 w16cex w16sdtdh wp14">
+<w:comments xmlns:wpc="http://schemas.microsoft.com/office/word/2010/wordprocessingCanvas" xmlns:cx="http://schemas.microsoft.com/office/drawing/2014/chartex" xmlns:cx1="http://schemas.microsoft.com/office/drawing/2015/9/8/chartex" xmlns:cx2="http://schemas.microsoft.com/office/drawing/2015/10/21/chartex" xmlns:cx3="http://schemas.microsoft.com/office/drawing/2016/5/9/chartex" xmlns:cx4="http://schemas.microsoft.com/office/drawing/2016/5/10/chartex" xmlns:cx5="http://schemas.microsoft.com/office/drawing/2016/5/11/chartex" xmlns:cx6="http://schemas.microsoft.com/office/drawing/2016/5/12/chartex" xmlns:cx7="http://schemas.microsoft.com/office/drawing/2016/5/13/chartex" xmlns:cx8="http://schemas.microsoft.com/office/drawing/2016/5/14/chartex" xmlns:mc="http://schemas.openxmlformats.org/markup-compatibility/2006" xmlns:aink="http://schemas.microsoft.com/office/drawing/2016/ink" xmlns:am3d="http://schemas.microsoft.com/office/drawing/2017/model3d" xmlns:o="urn:schemas-microsoft-com:office:office" xmlns:oel="http://schemas.microsoft.com/office/2019/extlst" xmlns:r="http://schemas.openxmlformats.org/officeDocument/2006/relationships" xmlns:m="http://schemas.openxmlformats.org/officeDocument/2006/math" xmlns:v="urn:schemas-microsoft-com:vml" xmlns:wp14="http://schemas.microsoft.com/office/word/2010/wordprocessingDrawing" xmlns:wp="http://schemas.openxmlformats.org/drawingml/2006/wordprocessingDrawing" xmlns:w10="urn:schemas-microsoft-com:office:word" xmlns:w="http://schemas.openxmlformats.org/wordprocessingml/2006/main" xmlns:w14="http://schemas.microsoft.com/office/word/2010/wordml" xmlns:w15="http://schemas.microsoft.com/office/word/2012/wordml" xmlns:w16cex="http://schemas.microsoft.com/office/word/2018/wordml/cex" xmlns:w16cid="http://schemas.microsoft.com/office/word/2016/wordml/cid" xmlns:w16="http://schemas.microsoft.com/office/word/2018/wordml" xmlns:w16sdtdh="http://schemas.microsoft.com/office/word/2020/wordml/sdtdatahash" xmlns:w16se="http://schemas.microsoft.com/office/word/2015/wordml/symex" xmlns:wpg="http://schemas.microsoft.com/office/word/2010/wordprocessingGroup" xmlns:wpi="http://schemas.microsoft.com/office/word/2010/wordprocessingInk" xmlns:wne="http://schemas.microsoft.com/office/word/2006/wordml" xmlns:wps="http://schemas.microsoft.com/office/word/2010/wordprocessingShape" mc:Ignorable="w14 w15 w16se w16cid w16 w16cex w16sdtdh wp14">
   <w:comment w:id="0" w:author="Hartman, Rosemary@DWR" w:date="2022-08-04T13:17:00Z" w:initials="HR">
     <w:p>
       <w:pPr>
@@ -726,25 +816,75 @@
 </file>
 
 <file path=word/commentsExtended.xml><?xml version="1.0" encoding="utf-8"?>
-<w15:commentsEx xmlns:wpc="http://schemas.microsoft.com/office/word/2010/wordprocessingCanvas" xmlns:cx="http://schemas.microsoft.com/office/drawing/2014/chartex" xmlns:cx1="http://schemas.microsoft.com/office/drawing/2015/9/8/chartex" xmlns:cx2="http://schemas.microsoft.com/office/drawing/2015/10/21/chartex" xmlns:cx3="http://schemas.microsoft.com/office/drawing/2016/5/9/chartex" xmlns:cx4="http://schemas.microsoft.com/office/drawing/2016/5/10/chartex" xmlns:cx5="http://schemas.microsoft.com/office/drawing/2016/5/11/chartex" xmlns:cx6="http://schemas.microsoft.com/office/drawing/2016/5/12/chartex" xmlns:cx7="http://schemas.microsoft.com/office/drawing/2016/5/13/chartex" xmlns:cx8="http://schemas.microsoft.com/office/drawing/2016/5/14/chartex" xmlns:mc="http://schemas.openxmlformats.org/markup-compatibility/2006" xmlns:aink="http://schemas.microsoft.com/office/drawing/2016/ink" xmlns:am3d="http://schemas.microsoft.com/office/drawing/2017/model3d" xmlns:o="urn:schemas-microsoft-com:office:office" xmlns:r="http://schemas.openxmlformats.org/officeDocument/2006/relationships" xmlns:m="http://schemas.openxmlformats.org/officeDocument/2006/math" xmlns:v="urn:schemas-microsoft-com:vml" xmlns:wp14="http://schemas.microsoft.com/office/word/2010/wordprocessingDrawing" xmlns:wp="http://schemas.openxmlformats.org/drawingml/2006/wordprocessingDrawing" xmlns:w10="urn:schemas-microsoft-com:office:word" xmlns:w="http://schemas.openxmlformats.org/wordprocessingml/2006/main" xmlns:w14="http://schemas.microsoft.com/office/word/2010/wordml" xmlns:w15="http://schemas.microsoft.com/office/word/2012/wordml" xmlns:w16cex="http://schemas.microsoft.com/office/word/2018/wordml/cex" xmlns:w16cid="http://schemas.microsoft.com/office/word/2016/wordml/cid" xmlns:w16="http://schemas.microsoft.com/office/word/2018/wordml" xmlns:w16sdtdh="http://schemas.microsoft.com/office/word/2020/wordml/sdtdatahash" xmlns:w16se="http://schemas.microsoft.com/office/word/2015/wordml/symex" xmlns:wpg="http://schemas.microsoft.com/office/word/2010/wordprocessingGroup" xmlns:wpi="http://schemas.microsoft.com/office/word/2010/wordprocessingInk" xmlns:wne="http://schemas.microsoft.com/office/word/2006/wordml" xmlns:wps="http://schemas.microsoft.com/office/word/2010/wordprocessingShape" mc:Ignorable="w14 w15 w16se w16cid w16 w16cex w16sdtdh wp14">
+<w15:commentsEx xmlns:wpc="http://schemas.microsoft.com/office/word/2010/wordprocessingCanvas" xmlns:cx="http://schemas.microsoft.com/office/drawing/2014/chartex" xmlns:cx1="http://schemas.microsoft.com/office/drawing/2015/9/8/chartex" xmlns:cx2="http://schemas.microsoft.com/office/drawing/2015/10/21/chartex" xmlns:cx3="http://schemas.microsoft.com/office/drawing/2016/5/9/chartex" xmlns:cx4="http://schemas.microsoft.com/office/drawing/2016/5/10/chartex" xmlns:cx5="http://schemas.microsoft.com/office/drawing/2016/5/11/chartex" xmlns:cx6="http://schemas.microsoft.com/office/drawing/2016/5/12/chartex" xmlns:cx7="http://schemas.microsoft.com/office/drawing/2016/5/13/chartex" xmlns:cx8="http://schemas.microsoft.com/office/drawing/2016/5/14/chartex" xmlns:mc="http://schemas.openxmlformats.org/markup-compatibility/2006" xmlns:aink="http://schemas.microsoft.com/office/drawing/2016/ink" xmlns:am3d="http://schemas.microsoft.com/office/drawing/2017/model3d" xmlns:o="urn:schemas-microsoft-com:office:office" xmlns:oel="http://schemas.microsoft.com/office/2019/extlst" xmlns:r="http://schemas.openxmlformats.org/officeDocument/2006/relationships" xmlns:m="http://schemas.openxmlformats.org/officeDocument/2006/math" xmlns:v="urn:schemas-microsoft-com:vml" xmlns:wp14="http://schemas.microsoft.com/office/word/2010/wordprocessingDrawing" xmlns:wp="http://schemas.openxmlformats.org/drawingml/2006/wordprocessingDrawing" xmlns:w10="urn:schemas-microsoft-com:office:word" xmlns:w="http://schemas.openxmlformats.org/wordprocessingml/2006/main" xmlns:w14="http://schemas.microsoft.com/office/word/2010/wordml" xmlns:w15="http://schemas.microsoft.com/office/word/2012/wordml" xmlns:w16cex="http://schemas.microsoft.com/office/word/2018/wordml/cex" xmlns:w16cid="http://schemas.microsoft.com/office/word/2016/wordml/cid" xmlns:w16="http://schemas.microsoft.com/office/word/2018/wordml" xmlns:w16sdtdh="http://schemas.microsoft.com/office/word/2020/wordml/sdtdatahash" xmlns:w16se="http://schemas.microsoft.com/office/word/2015/wordml/symex" xmlns:wpg="http://schemas.microsoft.com/office/word/2010/wordprocessingGroup" xmlns:wpi="http://schemas.microsoft.com/office/word/2010/wordprocessingInk" xmlns:wne="http://schemas.microsoft.com/office/word/2006/wordml" xmlns:wps="http://schemas.microsoft.com/office/word/2010/wordprocessingShape" mc:Ignorable="w14 w15 w16se w16cid w16 w16cex w16sdtdh wp14">
   <w15:commentEx w15:paraId="038C1B6B" w15:done="0"/>
 </w15:commentsEx>
 </file>
 
 <file path=word/commentsExtensible.xml><?xml version="1.0" encoding="utf-8"?>
-<w16cex:commentsExtensible xmlns:wpc="http://schemas.microsoft.com/office/word/2010/wordprocessingCanvas" xmlns:cx="http://schemas.microsoft.com/office/drawing/2014/chartex" xmlns:cx1="http://schemas.microsoft.com/office/drawing/2015/9/8/chartex" xmlns:cx2="http://schemas.microsoft.com/office/drawing/2015/10/21/chartex" xmlns:cx3="http://schemas.microsoft.com/office/drawing/2016/5/9/chartex" xmlns:cx4="http://schemas.microsoft.com/office/drawing/2016/5/10/chartex" xmlns:cx5="http://schemas.microsoft.com/office/drawing/2016/5/11/chartex" xmlns:cx6="http://schemas.microsoft.com/office/drawing/2016/5/12/chartex" xmlns:cx7="http://schemas.microsoft.com/office/drawing/2016/5/13/chartex" xmlns:cx8="http://schemas.microsoft.com/office/drawing/2016/5/14/chartex" xmlns:mc="http://schemas.openxmlformats.org/markup-compatibility/2006" xmlns:aink="http://schemas.microsoft.com/office/drawing/2016/ink" xmlns:am3d="http://schemas.microsoft.com/office/drawing/2017/model3d" xmlns:o="urn:schemas-microsoft-com:office:office" xmlns:r="http://schemas.openxmlformats.org/officeDocument/2006/relationships" xmlns:m="http://schemas.openxmlformats.org/officeDocument/2006/math" xmlns:v="urn:schemas-microsoft-com:vml" xmlns:wp14="http://schemas.microsoft.com/office/word/2010/wordprocessingDrawing" xmlns:wp="http://schemas.openxmlformats.org/drawingml/2006/wordprocessingDrawing" xmlns:w10="urn:schemas-microsoft-com:office:word" xmlns:w="http://schemas.openxmlformats.org/wordprocessingml/2006/main" xmlns:w14="http://schemas.microsoft.com/office/word/2010/wordml" xmlns:w15="http://schemas.microsoft.com/office/word/2012/wordml" xmlns:w16cex="http://schemas.microsoft.com/office/word/2018/wordml/cex" xmlns:w16cid="http://schemas.microsoft.com/office/word/2016/wordml/cid" xmlns:w16="http://schemas.microsoft.com/office/word/2018/wordml" xmlns:w16sdtdh="http://schemas.microsoft.com/office/word/2020/wordml/sdtdatahash" xmlns:w16se="http://schemas.microsoft.com/office/word/2015/wordml/symex" xmlns:wpg="http://schemas.microsoft.com/office/word/2010/wordprocessingGroup" xmlns:wpi="http://schemas.microsoft.com/office/word/2010/wordprocessingInk" xmlns:wne="http://schemas.microsoft.com/office/word/2006/wordml" xmlns:wps="http://schemas.microsoft.com/office/word/2010/wordprocessingShape" mc:Ignorable="w14 w15 w16se w16cid w16 w16cex w16sdtdh wp14">
+<w16cex:commentsExtensible xmlns:wpc="http://schemas.microsoft.com/office/word/2010/wordprocessingCanvas" xmlns:cx="http://schemas.microsoft.com/office/drawing/2014/chartex" xmlns:cx1="http://schemas.microsoft.com/office/drawing/2015/9/8/chartex" xmlns:cx2="http://schemas.microsoft.com/office/drawing/2015/10/21/chartex" xmlns:cx3="http://schemas.microsoft.com/office/drawing/2016/5/9/chartex" xmlns:cx4="http://schemas.microsoft.com/office/drawing/2016/5/10/chartex" xmlns:cx5="http://schemas.microsoft.com/office/drawing/2016/5/11/chartex" xmlns:cx6="http://schemas.microsoft.com/office/drawing/2016/5/12/chartex" xmlns:cx7="http://schemas.microsoft.com/office/drawing/2016/5/13/chartex" xmlns:cx8="http://schemas.microsoft.com/office/drawing/2016/5/14/chartex" xmlns:mc="http://schemas.openxmlformats.org/markup-compatibility/2006" xmlns:aink="http://schemas.microsoft.com/office/drawing/2016/ink" xmlns:am3d="http://schemas.microsoft.com/office/drawing/2017/model3d" xmlns:o="urn:schemas-microsoft-com:office:office" xmlns:oel="http://schemas.microsoft.com/office/2019/extlst" xmlns:r="http://schemas.openxmlformats.org/officeDocument/2006/relationships" xmlns:m="http://schemas.openxmlformats.org/officeDocument/2006/math" xmlns:v="urn:schemas-microsoft-com:vml" xmlns:wp14="http://schemas.microsoft.com/office/word/2010/wordprocessingDrawing" xmlns:wp="http://schemas.openxmlformats.org/drawingml/2006/wordprocessingDrawing" xmlns:w10="urn:schemas-microsoft-com:office:word" xmlns:w="http://schemas.openxmlformats.org/wordprocessingml/2006/main" xmlns:w14="http://schemas.microsoft.com/office/word/2010/wordml" xmlns:w15="http://schemas.microsoft.com/office/word/2012/wordml" xmlns:w16cex="http://schemas.microsoft.com/office/word/2018/wordml/cex" xmlns:w16cid="http://schemas.microsoft.com/office/word/2016/wordml/cid" xmlns:w16="http://schemas.microsoft.com/office/word/2018/wordml" xmlns:w16sdtdh="http://schemas.microsoft.com/office/word/2020/wordml/sdtdatahash" xmlns:w16se="http://schemas.microsoft.com/office/word/2015/wordml/symex" xmlns:wpg="http://schemas.microsoft.com/office/word/2010/wordprocessingGroup" xmlns:wpi="http://schemas.microsoft.com/office/word/2010/wordprocessingInk" xmlns:wne="http://schemas.microsoft.com/office/word/2006/wordml" xmlns:wps="http://schemas.microsoft.com/office/word/2010/wordprocessingShape" mc:Ignorable="w14 w15 w16se w16cid w16 w16cex w16sdtdh wp14">
   <w16cex:commentExtensible w16cex:durableId="2696457C" w16cex:dateUtc="2022-08-04T20:17:00Z"/>
 </w16cex:commentsExtensible>
 </file>
 
 <file path=word/commentsIds.xml><?xml version="1.0" encoding="utf-8"?>
-<w16cid:commentsIds xmlns:wpc="http://schemas.microsoft.com/office/word/2010/wordprocessingCanvas" xmlns:cx="http://schemas.microsoft.com/office/drawing/2014/chartex" xmlns:cx1="http://schemas.microsoft.com/office/drawing/2015/9/8/chartex" xmlns:cx2="http://schemas.microsoft.com/office/drawing/2015/10/21/chartex" xmlns:cx3="http://schemas.microsoft.com/office/drawing/2016/5/9/chartex" xmlns:cx4="http://schemas.microsoft.com/office/drawing/2016/5/10/chartex" xmlns:cx5="http://schemas.microsoft.com/office/drawing/2016/5/11/chartex" xmlns:cx6="http://schemas.microsoft.com/office/drawing/2016/5/12/chartex" xmlns:cx7="http://schemas.microsoft.com/office/drawing/2016/5/13/chartex" xmlns:cx8="http://schemas.microsoft.com/office/drawing/2016/5/14/chartex" xmlns:mc="http://schemas.openxmlformats.org/markup-compatibility/2006" xmlns:aink="http://schemas.microsoft.com/office/drawing/2016/ink" xmlns:am3d="http://schemas.microsoft.com/office/drawing/2017/model3d" xmlns:o="urn:schemas-microsoft-com:office:office" xmlns:r="http://schemas.openxmlformats.org/officeDocument/2006/relationships" xmlns:m="http://schemas.openxmlformats.org/officeDocument/2006/math" xmlns:v="urn:schemas-microsoft-com:vml" xmlns:wp14="http://schemas.microsoft.com/office/word/2010/wordprocessingDrawing" xmlns:wp="http://schemas.openxmlformats.org/drawingml/2006/wordprocessingDrawing" xmlns:w10="urn:schemas-microsoft-com:office:word" xmlns:w="http://schemas.openxmlformats.org/wordprocessingml/2006/main" xmlns:w14="http://schemas.microsoft.com/office/word/2010/wordml" xmlns:w15="http://schemas.microsoft.com/office/word/2012/wordml" xmlns:w16cex="http://schemas.microsoft.com/office/word/2018/wordml/cex" xmlns:w16cid="http://schemas.microsoft.com/office/word/2016/wordml/cid" xmlns:w16="http://schemas.microsoft.com/office/word/2018/wordml" xmlns:w16sdtdh="http://schemas.microsoft.com/office/word/2020/wordml/sdtdatahash" xmlns:w16se="http://schemas.microsoft.com/office/word/2015/wordml/symex" xmlns:wpg="http://schemas.microsoft.com/office/word/2010/wordprocessingGroup" xmlns:wpi="http://schemas.microsoft.com/office/word/2010/wordprocessingInk" xmlns:wne="http://schemas.microsoft.com/office/word/2006/wordml" xmlns:wps="http://schemas.microsoft.com/office/word/2010/wordprocessingShape" mc:Ignorable="w14 w15 w16se w16cid w16 w16cex w16sdtdh wp14">
+<w16cid:commentsIds xmlns:wpc="http://schemas.microsoft.com/office/word/2010/wordprocessingCanvas" xmlns:cx="http://schemas.microsoft.com/office/drawing/2014/chartex" xmlns:cx1="http://schemas.microsoft.com/office/drawing/2015/9/8/chartex" xmlns:cx2="http://schemas.microsoft.com/office/drawing/2015/10/21/chartex" xmlns:cx3="http://schemas.microsoft.com/office/drawing/2016/5/9/chartex" xmlns:cx4="http://schemas.microsoft.com/office/drawing/2016/5/10/chartex" xmlns:cx5="http://schemas.microsoft.com/office/drawing/2016/5/11/chartex" xmlns:cx6="http://schemas.microsoft.com/office/drawing/2016/5/12/chartex" xmlns:cx7="http://schemas.microsoft.com/office/drawing/2016/5/13/chartex" xmlns:cx8="http://schemas.microsoft.com/office/drawing/2016/5/14/chartex" xmlns:mc="http://schemas.openxmlformats.org/markup-compatibility/2006" xmlns:aink="http://schemas.microsoft.com/office/drawing/2016/ink" xmlns:am3d="http://schemas.microsoft.com/office/drawing/2017/model3d" xmlns:o="urn:schemas-microsoft-com:office:office" xmlns:oel="http://schemas.microsoft.com/office/2019/extlst" xmlns:r="http://schemas.openxmlformats.org/officeDocument/2006/relationships" xmlns:m="http://schemas.openxmlformats.org/officeDocument/2006/math" xmlns:v="urn:schemas-microsoft-com:vml" xmlns:wp14="http://schemas.microsoft.com/office/word/2010/wordprocessingDrawing" xmlns:wp="http://schemas.openxmlformats.org/drawingml/2006/wordprocessingDrawing" xmlns:w10="urn:schemas-microsoft-com:office:word" xmlns:w="http://schemas.openxmlformats.org/wordprocessingml/2006/main" xmlns:w14="http://schemas.microsoft.com/office/word/2010/wordml" xmlns:w15="http://schemas.microsoft.com/office/word/2012/wordml" xmlns:w16cex="http://schemas.microsoft.com/office/word/2018/wordml/cex" xmlns:w16cid="http://schemas.microsoft.com/office/word/2016/wordml/cid" xmlns:w16="http://schemas.microsoft.com/office/word/2018/wordml" xmlns:w16sdtdh="http://schemas.microsoft.com/office/word/2020/wordml/sdtdatahash" xmlns:w16se="http://schemas.microsoft.com/office/word/2015/wordml/symex" xmlns:wpg="http://schemas.microsoft.com/office/word/2010/wordprocessingGroup" xmlns:wpi="http://schemas.microsoft.com/office/word/2010/wordprocessingInk" xmlns:wne="http://schemas.microsoft.com/office/word/2006/wordml" xmlns:wps="http://schemas.microsoft.com/office/word/2010/wordprocessingShape" mc:Ignorable="w14 w15 w16se w16cid w16 w16cex w16sdtdh wp14">
   <w16cid:commentId w16cid:paraId="038C1B6B" w16cid:durableId="2696457C"/>
 </w16cid:commentsIds>
 </file>
 
+<file path=word/endnotes.xml><?xml version="1.0" encoding="utf-8"?>
+<w:endnotes xmlns:wpc="http://schemas.microsoft.com/office/word/2010/wordprocessingCanvas" xmlns:cx="http://schemas.microsoft.com/office/drawing/2014/chartex" xmlns:cx1="http://schemas.microsoft.com/office/drawing/2015/9/8/chartex" xmlns:cx2="http://schemas.microsoft.com/office/drawing/2015/10/21/chartex" xmlns:cx3="http://schemas.microsoft.com/office/drawing/2016/5/9/chartex" xmlns:cx4="http://schemas.microsoft.com/office/drawing/2016/5/10/chartex" xmlns:cx5="http://schemas.microsoft.com/office/drawing/2016/5/11/chartex" xmlns:cx6="http://schemas.microsoft.com/office/drawing/2016/5/12/chartex" xmlns:cx7="http://schemas.microsoft.com/office/drawing/2016/5/13/chartex" xmlns:cx8="http://schemas.microsoft.com/office/drawing/2016/5/14/chartex" xmlns:mc="http://schemas.openxmlformats.org/markup-compatibility/2006" xmlns:aink="http://schemas.microsoft.com/office/drawing/2016/ink" xmlns:am3d="http://schemas.microsoft.com/office/drawing/2017/model3d" xmlns:o="urn:schemas-microsoft-com:office:office" xmlns:oel="http://schemas.microsoft.com/office/2019/extlst" xmlns:r="http://schemas.openxmlformats.org/officeDocument/2006/relationships" xmlns:m="http://schemas.openxmlformats.org/officeDocument/2006/math" xmlns:v="urn:schemas-microsoft-com:vml" xmlns:wp14="http://schemas.microsoft.com/office/word/2010/wordprocessingDrawing" xmlns:wp="http://schemas.openxmlformats.org/drawingml/2006/wordprocessingDrawing" xmlns:w10="urn:schemas-microsoft-com:office:word" xmlns:w="http://schemas.openxmlformats.org/wordprocessingml/2006/main" xmlns:w14="http://schemas.microsoft.com/office/word/2010/wordml" xmlns:w15="http://schemas.microsoft.com/office/word/2012/wordml" xmlns:w16cex="http://schemas.microsoft.com/office/word/2018/wordml/cex" xmlns:w16cid="http://schemas.microsoft.com/office/word/2016/wordml/cid" xmlns:w16="http://schemas.microsoft.com/office/word/2018/wordml" xmlns:w16sdtdh="http://schemas.microsoft.com/office/word/2020/wordml/sdtdatahash" xmlns:w16se="http://schemas.microsoft.com/office/word/2015/wordml/symex" xmlns:wpg="http://schemas.microsoft.com/office/word/2010/wordprocessingGroup" xmlns:wpi="http://schemas.microsoft.com/office/word/2010/wordprocessingInk" xmlns:wne="http://schemas.microsoft.com/office/word/2006/wordml" xmlns:wps="http://schemas.microsoft.com/office/word/2010/wordprocessingShape" mc:Ignorable="w14 w15 w16se w16cid w16 w16cex w16sdtdh wp14">
+  <w:endnote w:type="separator" w:id="-1">
+    <w:p>
+      <w:pPr>
+        <w:spacing w:after="0" w:line="240" w:lineRule="auto"/>
+      </w:pPr>
+      <w:r>
+        <w:separator/>
+      </w:r>
+    </w:p>
+  </w:endnote>
+  <w:endnote w:type="continuationSeparator" w:id="0">
+    <w:p>
+      <w:pPr>
+        <w:spacing w:after="0" w:line="240" w:lineRule="auto"/>
+      </w:pPr>
+      <w:r>
+        <w:continuationSeparator/>
+      </w:r>
+    </w:p>
+  </w:endnote>
+</w:endnotes>
+</file>
+
+<file path=word/footnotes.xml><?xml version="1.0" encoding="utf-8"?>
+<w:footnotes xmlns:wpc="http://schemas.microsoft.com/office/word/2010/wordprocessingCanvas" xmlns:cx="http://schemas.microsoft.com/office/drawing/2014/chartex" xmlns:cx1="http://schemas.microsoft.com/office/drawing/2015/9/8/chartex" xmlns:cx2="http://schemas.microsoft.com/office/drawing/2015/10/21/chartex" xmlns:cx3="http://schemas.microsoft.com/office/drawing/2016/5/9/chartex" xmlns:cx4="http://schemas.microsoft.com/office/drawing/2016/5/10/chartex" xmlns:cx5="http://schemas.microsoft.com/office/drawing/2016/5/11/chartex" xmlns:cx6="http://schemas.microsoft.com/office/drawing/2016/5/12/chartex" xmlns:cx7="http://schemas.microsoft.com/office/drawing/2016/5/13/chartex" xmlns:cx8="http://schemas.microsoft.com/office/drawing/2016/5/14/chartex" xmlns:mc="http://schemas.openxmlformats.org/markup-compatibility/2006" xmlns:aink="http://schemas.microsoft.com/office/drawing/2016/ink" xmlns:am3d="http://schemas.microsoft.com/office/drawing/2017/model3d" xmlns:o="urn:schemas-microsoft-com:office:office" xmlns:oel="http://schemas.microsoft.com/office/2019/extlst" xmlns:r="http://schemas.openxmlformats.org/officeDocument/2006/relationships" xmlns:m="http://schemas.openxmlformats.org/officeDocument/2006/math" xmlns:v="urn:schemas-microsoft-com:vml" xmlns:wp14="http://schemas.microsoft.com/office/word/2010/wordprocessingDrawing" xmlns:wp="http://schemas.openxmlformats.org/drawingml/2006/wordprocessingDrawing" xmlns:w10="urn:schemas-microsoft-com:office:word" xmlns:w="http://schemas.openxmlformats.org/wordprocessingml/2006/main" xmlns:w14="http://schemas.microsoft.com/office/word/2010/wordml" xmlns:w15="http://schemas.microsoft.com/office/word/2012/wordml" xmlns:w16cex="http://schemas.microsoft.com/office/word/2018/wordml/cex" xmlns:w16cid="http://schemas.microsoft.com/office/word/2016/wordml/cid" xmlns:w16="http://schemas.microsoft.com/office/word/2018/wordml" xmlns:w16sdtdh="http://schemas.microsoft.com/office/word/2020/wordml/sdtdatahash" xmlns:w16se="http://schemas.microsoft.com/office/word/2015/wordml/symex" xmlns:wpg="http://schemas.microsoft.com/office/word/2010/wordprocessingGroup" xmlns:wpi="http://schemas.microsoft.com/office/word/2010/wordprocessingInk" xmlns:wne="http://schemas.microsoft.com/office/word/2006/wordml" xmlns:wps="http://schemas.microsoft.com/office/word/2010/wordprocessingShape" mc:Ignorable="w14 w15 w16se w16cid w16 w16cex w16sdtdh wp14">
+  <w:footnote w:type="separator" w:id="-1">
+    <w:p>
+      <w:pPr>
+        <w:spacing w:after="0" w:line="240" w:lineRule="auto"/>
+      </w:pPr>
+      <w:r>
+        <w:separator/>
+      </w:r>
+    </w:p>
+  </w:footnote>
+  <w:footnote w:type="continuationSeparator" w:id="0">
+    <w:p>
+      <w:pPr>
+        <w:spacing w:after="0" w:line="240" w:lineRule="auto"/>
+      </w:pPr>
+      <w:r>
+        <w:continuationSeparator/>
+      </w:r>
+    </w:p>
+  </w:footnote>
+</w:footnotes>
+</file>
+
 <file path=word/numbering.xml><?xml version="1.0" encoding="utf-8"?>
-<w:numbering xmlns:wpc="http://schemas.microsoft.com/office/word/2010/wordprocessingCanvas" xmlns:cx="http://schemas.microsoft.com/office/drawing/2014/chartex" xmlns:cx1="http://schemas.microsoft.com/office/drawing/2015/9/8/chartex" xmlns:cx2="http://schemas.microsoft.com/office/drawing/2015/10/21/chartex" xmlns:cx3="http://schemas.microsoft.com/office/drawing/2016/5/9/chartex" xmlns:cx4="http://schemas.microsoft.com/office/drawing/2016/5/10/chartex" xmlns:cx5="http://schemas.microsoft.com/office/drawing/2016/5/11/chartex" xmlns:cx6="http://schemas.microsoft.com/office/drawing/2016/5/12/chartex" xmlns:cx7="http://schemas.microsoft.com/office/drawing/2016/5/13/chartex" xmlns:cx8="http://schemas.microsoft.com/office/drawing/2016/5/14/chartex" xmlns:mc="http://schemas.openxmlformats.org/markup-compatibility/2006" xmlns:aink="http://schemas.microsoft.com/office/drawing/2016/ink" xmlns:am3d="http://schemas.microsoft.com/office/drawing/2017/model3d" xmlns:o="urn:schemas-microsoft-com:office:office" xmlns:r="http://schemas.openxmlformats.org/officeDocument/2006/relationships" xmlns:m="http://schemas.openxmlformats.org/officeDocument/2006/math" xmlns:v="urn:schemas-microsoft-com:vml" xmlns:wp14="http://schemas.microsoft.com/office/word/2010/wordprocessingDrawing" xmlns:wp="http://schemas.openxmlformats.org/drawingml/2006/wordprocessingDrawing" xmlns:w10="urn:schemas-microsoft-com:office:word" xmlns:w="http://schemas.openxmlformats.org/wordprocessingml/2006/main" xmlns:w14="http://schemas.microsoft.com/office/word/2010/wordml" xmlns:w15="http://schemas.microsoft.com/office/word/2012/wordml" xmlns:w16cex="http://schemas.microsoft.com/office/word/2018/wordml/cex" xmlns:w16cid="http://schemas.microsoft.com/office/word/2016/wordml/cid" xmlns:w16="http://schemas.microsoft.com/office/word/2018/wordml" xmlns:w16sdtdh="http://schemas.microsoft.com/office/word/2020/wordml/sdtdatahash" xmlns:w16se="http://schemas.microsoft.com/office/word/2015/wordml/symex" xmlns:wpg="http://schemas.microsoft.com/office/word/2010/wordprocessingGroup" xmlns:wpi="http://schemas.microsoft.com/office/word/2010/wordprocessingInk" xmlns:wne="http://schemas.microsoft.com/office/word/2006/wordml" xmlns:wps="http://schemas.microsoft.com/office/word/2010/wordprocessingShape" mc:Ignorable="w14 w15 w16se w16cid w16 w16cex w16sdtdh wp14">
+<w:numbering xmlns:wpc="http://schemas.microsoft.com/office/word/2010/wordprocessingCanvas" xmlns:cx="http://schemas.microsoft.com/office/drawing/2014/chartex" xmlns:cx1="http://schemas.microsoft.com/office/drawing/2015/9/8/chartex" xmlns:cx2="http://schemas.microsoft.com/office/drawing/2015/10/21/chartex" xmlns:cx3="http://schemas.microsoft.com/office/drawing/2016/5/9/chartex" xmlns:cx4="http://schemas.microsoft.com/office/drawing/2016/5/10/chartex" xmlns:cx5="http://schemas.microsoft.com/office/drawing/2016/5/11/chartex" xmlns:cx6="http://schemas.microsoft.com/office/drawing/2016/5/12/chartex" xmlns:cx7="http://schemas.microsoft.com/office/drawing/2016/5/13/chartex" xmlns:cx8="http://schemas.microsoft.com/office/drawing/2016/5/14/chartex" xmlns:mc="http://schemas.openxmlformats.org/markup-compatibility/2006" xmlns:aink="http://schemas.microsoft.com/office/drawing/2016/ink" xmlns:am3d="http://schemas.microsoft.com/office/drawing/2017/model3d" xmlns:o="urn:schemas-microsoft-com:office:office" xmlns:oel="http://schemas.microsoft.com/office/2019/extlst" xmlns:r="http://schemas.openxmlformats.org/officeDocument/2006/relationships" xmlns:m="http://schemas.openxmlformats.org/officeDocument/2006/math" xmlns:v="urn:schemas-microsoft-com:vml" xmlns:wp14="http://schemas.microsoft.com/office/word/2010/wordprocessingDrawing" xmlns:wp="http://schemas.openxmlformats.org/drawingml/2006/wordprocessingDrawing" xmlns:w10="urn:schemas-microsoft-com:office:word" xmlns:w="http://schemas.openxmlformats.org/wordprocessingml/2006/main" xmlns:w14="http://schemas.microsoft.com/office/word/2010/wordml" xmlns:w15="http://schemas.microsoft.com/office/word/2012/wordml" xmlns:w16cex="http://schemas.microsoft.com/office/word/2018/wordml/cex" xmlns:w16cid="http://schemas.microsoft.com/office/word/2016/wordml/cid" xmlns:w16="http://schemas.microsoft.com/office/word/2018/wordml" xmlns:w16sdtdh="http://schemas.microsoft.com/office/word/2020/wordml/sdtdatahash" xmlns:w16se="http://schemas.microsoft.com/office/word/2015/wordml/symex" xmlns:wpg="http://schemas.microsoft.com/office/word/2010/wordprocessingGroup" xmlns:wpi="http://schemas.microsoft.com/office/word/2010/wordprocessingInk" xmlns:wne="http://schemas.microsoft.com/office/word/2006/wordml" xmlns:wps="http://schemas.microsoft.com/office/word/2010/wordprocessingShape" mc:Ignorable="w14 w15 w16se w16cid w16 w16cex w16sdtdh wp14">
   <w:abstractNum w:abstractNumId="0" w15:restartNumberingAfterBreak="0">
     <w:nsid w:val="0CC91A44"/>
     <w:multiLevelType w:val="hybridMultilevel"/>
@@ -1816,38 +1956,38 @@
       </w:rPr>
     </w:lvl>
   </w:abstractNum>
-  <w:num w:numId="1">
+  <w:num w:numId="1" w16cid:durableId="1101145924">
     <w:abstractNumId w:val="3"/>
   </w:num>
-  <w:num w:numId="2">
+  <w:num w:numId="2" w16cid:durableId="2072341777">
     <w:abstractNumId w:val="1"/>
   </w:num>
-  <w:num w:numId="3">
+  <w:num w:numId="3" w16cid:durableId="1012146377">
     <w:abstractNumId w:val="6"/>
   </w:num>
-  <w:num w:numId="4">
+  <w:num w:numId="4" w16cid:durableId="1133059770">
     <w:abstractNumId w:val="7"/>
   </w:num>
-  <w:num w:numId="5">
+  <w:num w:numId="5" w16cid:durableId="1988700906">
     <w:abstractNumId w:val="8"/>
   </w:num>
-  <w:num w:numId="6">
+  <w:num w:numId="6" w16cid:durableId="2088065026">
     <w:abstractNumId w:val="5"/>
   </w:num>
-  <w:num w:numId="7">
+  <w:num w:numId="7" w16cid:durableId="1164929731">
     <w:abstractNumId w:val="4"/>
   </w:num>
-  <w:num w:numId="8">
+  <w:num w:numId="8" w16cid:durableId="1980525071">
     <w:abstractNumId w:val="0"/>
   </w:num>
-  <w:num w:numId="9">
+  <w:num w:numId="9" w16cid:durableId="851383179">
     <w:abstractNumId w:val="2"/>
   </w:num>
 </w:numbering>
 </file>
 
 <file path=word/people.xml><?xml version="1.0" encoding="utf-8"?>
-<w15:people xmlns:wpc="http://schemas.microsoft.com/office/word/2010/wordprocessingCanvas" xmlns:cx="http://schemas.microsoft.com/office/drawing/2014/chartex" xmlns:cx1="http://schemas.microsoft.com/office/drawing/2015/9/8/chartex" xmlns:cx2="http://schemas.microsoft.com/office/drawing/2015/10/21/chartex" xmlns:cx3="http://schemas.microsoft.com/office/drawing/2016/5/9/chartex" xmlns:cx4="http://schemas.microsoft.com/office/drawing/2016/5/10/chartex" xmlns:cx5="http://schemas.microsoft.com/office/drawing/2016/5/11/chartex" xmlns:cx6="http://schemas.microsoft.com/office/drawing/2016/5/12/chartex" xmlns:cx7="http://schemas.microsoft.com/office/drawing/2016/5/13/chartex" xmlns:cx8="http://schemas.microsoft.com/office/drawing/2016/5/14/chartex" xmlns:mc="http://schemas.openxmlformats.org/markup-compatibility/2006" xmlns:aink="http://schemas.microsoft.com/office/drawing/2016/ink" xmlns:am3d="http://schemas.microsoft.com/office/drawing/2017/model3d" xmlns:o="urn:schemas-microsoft-com:office:office" xmlns:r="http://schemas.openxmlformats.org/officeDocument/2006/relationships" xmlns:m="http://schemas.openxmlformats.org/officeDocument/2006/math" xmlns:v="urn:schemas-microsoft-com:vml" xmlns:wp14="http://schemas.microsoft.com/office/word/2010/wordprocessingDrawing" xmlns:wp="http://schemas.openxmlformats.org/drawingml/2006/wordprocessingDrawing" xmlns:w10="urn:schemas-microsoft-com:office:word" xmlns:w="http://schemas.openxmlformats.org/wordprocessingml/2006/main" xmlns:w14="http://schemas.microsoft.com/office/word/2010/wordml" xmlns:w15="http://schemas.microsoft.com/office/word/2012/wordml" xmlns:w16cex="http://schemas.microsoft.com/office/word/2018/wordml/cex" xmlns:w16cid="http://schemas.microsoft.com/office/word/2016/wordml/cid" xmlns:w16="http://schemas.microsoft.com/office/word/2018/wordml" xmlns:w16sdtdh="http://schemas.microsoft.com/office/word/2020/wordml/sdtdatahash" xmlns:w16se="http://schemas.microsoft.com/office/word/2015/wordml/symex" xmlns:wpg="http://schemas.microsoft.com/office/word/2010/wordprocessingGroup" xmlns:wpi="http://schemas.microsoft.com/office/word/2010/wordprocessingInk" xmlns:wne="http://schemas.microsoft.com/office/word/2006/wordml" xmlns:wps="http://schemas.microsoft.com/office/word/2010/wordprocessingShape" mc:Ignorable="w14 w15 w16se w16cid w16 w16cex w16sdtdh wp14">
+<w15:people xmlns:wpc="http://schemas.microsoft.com/office/word/2010/wordprocessingCanvas" xmlns:cx="http://schemas.microsoft.com/office/drawing/2014/chartex" xmlns:cx1="http://schemas.microsoft.com/office/drawing/2015/9/8/chartex" xmlns:cx2="http://schemas.microsoft.com/office/drawing/2015/10/21/chartex" xmlns:cx3="http://schemas.microsoft.com/office/drawing/2016/5/9/chartex" xmlns:cx4="http://schemas.microsoft.com/office/drawing/2016/5/10/chartex" xmlns:cx5="http://schemas.microsoft.com/office/drawing/2016/5/11/chartex" xmlns:cx6="http://schemas.microsoft.com/office/drawing/2016/5/12/chartex" xmlns:cx7="http://schemas.microsoft.com/office/drawing/2016/5/13/chartex" xmlns:cx8="http://schemas.microsoft.com/office/drawing/2016/5/14/chartex" xmlns:mc="http://schemas.openxmlformats.org/markup-compatibility/2006" xmlns:aink="http://schemas.microsoft.com/office/drawing/2016/ink" xmlns:am3d="http://schemas.microsoft.com/office/drawing/2017/model3d" xmlns:o="urn:schemas-microsoft-com:office:office" xmlns:oel="http://schemas.microsoft.com/office/2019/extlst" xmlns:r="http://schemas.openxmlformats.org/officeDocument/2006/relationships" xmlns:m="http://schemas.openxmlformats.org/officeDocument/2006/math" xmlns:v="urn:schemas-microsoft-com:vml" xmlns:wp14="http://schemas.microsoft.com/office/word/2010/wordprocessingDrawing" xmlns:wp="http://schemas.openxmlformats.org/drawingml/2006/wordprocessingDrawing" xmlns:w10="urn:schemas-microsoft-com:office:word" xmlns:w="http://schemas.openxmlformats.org/wordprocessingml/2006/main" xmlns:w14="http://schemas.microsoft.com/office/word/2010/wordml" xmlns:w15="http://schemas.microsoft.com/office/word/2012/wordml" xmlns:w16cex="http://schemas.microsoft.com/office/word/2018/wordml/cex" xmlns:w16cid="http://schemas.microsoft.com/office/word/2016/wordml/cid" xmlns:w16="http://schemas.microsoft.com/office/word/2018/wordml" xmlns:w16sdtdh="http://schemas.microsoft.com/office/word/2020/wordml/sdtdatahash" xmlns:w16se="http://schemas.microsoft.com/office/word/2015/wordml/symex" xmlns:wpg="http://schemas.microsoft.com/office/word/2010/wordprocessingGroup" xmlns:wpi="http://schemas.microsoft.com/office/word/2010/wordprocessingInk" xmlns:wne="http://schemas.microsoft.com/office/word/2006/wordml" xmlns:wps="http://schemas.microsoft.com/office/word/2010/wordprocessingShape" mc:Ignorable="w14 w15 w16se w16cid w16 w16cex w16sdtdh wp14">
   <w15:person w15:author="Hartman, Rosemary@DWR">
     <w15:presenceInfo w15:providerId="AD" w15:userId="S::Rosemary.Hartman@water.ca.gov::984f44d5-4180-46ad-9b77-e367b17d9727"/>
   </w15:person>

</xml_diff>